<commit_message>
Añado readme y cambios menores
</commit_message>
<xml_diff>
--- a/P4/DIU_report-template-usability-testOK.docx
+++ b/P4/DIU_report-template-usability-testOK.docx
@@ -1314,6 +1314,27 @@
         <w:tab/>
         <w:t>PÁG</w:t>
         <w:tab/>
+      </w:r>
+      <w:r>
+        <w:rPr>
+          <w:rFonts w:eastAsia="Verdana" w:cs="Verdana" w:ascii="Verdana" w:hAnsi="Verdana"/>
+          <w:position w:val="0"/>
+          <w:sz w:val="20"/>
+          <w:sz w:val="20"/>
+          <w:szCs w:val="20"/>
+          <w:vertAlign w:val="baseline"/>
+        </w:rPr>
+        <w:t>2</w:t>
+      </w:r>
+      <w:r>
+        <w:rPr>
+          <w:rFonts w:eastAsia="Verdana" w:cs="Verdana" w:ascii="Verdana" w:hAnsi="Verdana"/>
+          <w:position w:val="0"/>
+          <w:sz w:val="20"/>
+          <w:sz w:val="20"/>
+          <w:szCs w:val="20"/>
+          <w:vertAlign w:val="baseline"/>
+        </w:rPr>
         <w:tab/>
       </w:r>
     </w:p>
@@ -1367,6 +1388,18 @@
         <w:tab/>
         <w:tab/>
         <w:t>PÁG</w:t>
+        <w:tab/>
+      </w:r>
+      <w:r>
+        <w:rPr>
+          <w:rFonts w:eastAsia="Verdana" w:cs="Verdana" w:ascii="Verdana" w:hAnsi="Verdana"/>
+          <w:position w:val="0"/>
+          <w:sz w:val="20"/>
+          <w:sz w:val="20"/>
+          <w:szCs w:val="20"/>
+          <w:vertAlign w:val="baseline"/>
+        </w:rPr>
+        <w:t>3</w:t>
       </w:r>
     </w:p>
     <w:p>
@@ -1419,6 +1452,18 @@
         <w:tab/>
         <w:tab/>
         <w:t>PÁG</w:t>
+        <w:tab/>
+      </w:r>
+      <w:r>
+        <w:rPr>
+          <w:rFonts w:eastAsia="Verdana" w:cs="Verdana" w:ascii="Verdana" w:hAnsi="Verdana"/>
+          <w:position w:val="0"/>
+          <w:sz w:val="20"/>
+          <w:sz w:val="20"/>
+          <w:szCs w:val="20"/>
+          <w:vertAlign w:val="baseline"/>
+        </w:rPr>
+        <w:t>3</w:t>
       </w:r>
     </w:p>
     <w:p>
@@ -1471,6 +1516,18 @@
         <w:tab/>
         <w:tab/>
         <w:t>PÁG</w:t>
+        <w:tab/>
+      </w:r>
+      <w:r>
+        <w:rPr>
+          <w:rFonts w:eastAsia="Verdana" w:cs="Verdana" w:ascii="Verdana" w:hAnsi="Verdana"/>
+          <w:position w:val="0"/>
+          <w:sz w:val="20"/>
+          <w:sz w:val="20"/>
+          <w:szCs w:val="20"/>
+          <w:vertAlign w:val="baseline"/>
+        </w:rPr>
+        <w:t>3</w:t>
       </w:r>
     </w:p>
     <w:p>
@@ -1523,6 +1580,18 @@
         <w:tab/>
         <w:tab/>
         <w:t>PÁG</w:t>
+        <w:tab/>
+      </w:r>
+      <w:r>
+        <w:rPr>
+          <w:rFonts w:eastAsia="Verdana" w:cs="Verdana" w:ascii="Verdana" w:hAnsi="Verdana"/>
+          <w:position w:val="0"/>
+          <w:sz w:val="20"/>
+          <w:sz w:val="20"/>
+          <w:szCs w:val="20"/>
+          <w:vertAlign w:val="baseline"/>
+        </w:rPr>
+        <w:t>4</w:t>
       </w:r>
     </w:p>
     <w:p>
@@ -1575,6 +1644,18 @@
         <w:tab/>
         <w:tab/>
         <w:t>PÁG</w:t>
+        <w:tab/>
+      </w:r>
+      <w:r>
+        <w:rPr>
+          <w:rFonts w:eastAsia="Verdana" w:cs="Verdana" w:ascii="Verdana" w:hAnsi="Verdana"/>
+          <w:position w:val="0"/>
+          <w:sz w:val="20"/>
+          <w:sz w:val="20"/>
+          <w:szCs w:val="20"/>
+          <w:vertAlign w:val="baseline"/>
+        </w:rPr>
+        <w:t>5</w:t>
       </w:r>
     </w:p>
     <w:p>
@@ -1627,6 +1708,18 @@
         <w:tab/>
         <w:tab/>
         <w:t>PÁG</w:t>
+        <w:tab/>
+      </w:r>
+      <w:r>
+        <w:rPr>
+          <w:rFonts w:eastAsia="Verdana" w:cs="Verdana" w:ascii="Verdana" w:hAnsi="Verdana"/>
+          <w:position w:val="0"/>
+          <w:sz w:val="20"/>
+          <w:sz w:val="20"/>
+          <w:szCs w:val="20"/>
+          <w:vertAlign w:val="baseline"/>
+        </w:rPr>
+        <w:t>5</w:t>
       </w:r>
     </w:p>
     <w:p>
@@ -1728,24 +1821,6 @@
           <w:sz w:val="20"/>
           <w:szCs w:val="20"/>
           <w:vertAlign w:val="baseline"/>
-        </w:rPr>
-      </w:r>
-    </w:p>
-    <w:p>
-      <w:pPr>
-        <w:pStyle w:val="LOnormal"/>
-        <w:jc w:val="center"/>
-        <w:rPr>
-          <w:rFonts w:ascii="Verdana" w:hAnsi="Verdana" w:eastAsia="Verdana" w:cs="Verdana"/>
-          <w:sz w:val="20"/>
-          <w:szCs w:val="20"/>
-        </w:rPr>
-      </w:pPr>
-      <w:r>
-        <w:rPr>
-          <w:rFonts w:eastAsia="Verdana" w:cs="Verdana" w:ascii="Verdana" w:hAnsi="Verdana"/>
-          <w:sz w:val="20"/>
-          <w:szCs w:val="20"/>
         </w:rPr>
       </w:r>
     </w:p>
@@ -2797,11 +2872,27 @@
       <w:pPr>
         <w:pStyle w:val="LOnormal"/>
         <w:ind w:hanging="0"/>
-        <w:rPr/>
-      </w:pPr>
-      <w:r>
-        <w:rPr/>
-        <w:t>Se trata de una aplicación/página web que sea accesible y sencilla de usar para cualquier tipo de usuario. Así mismo, se busca que cualquier persona se sienta a gusto utilizándola y pueda planificar sus viajes de una forma intuitiva simple y quieran volver a utilizara en el futuro. Se incluye un foro en el que las personas pueden compartir sus experiencias y valorar todo el proceso desde la elección del viaje hasta su realización.</w:t>
+        <w:rPr>
+          <w:rFonts w:ascii="Arial" w:hAnsi="Arial"/>
+        </w:rPr>
+      </w:pPr>
+      <w:r>
+        <w:rPr>
+          <w:rFonts w:ascii="Arial" w:hAnsi="Arial"/>
+        </w:rPr>
+        <w:t>Se trata de una aplicación/página web que sea accesible y sencilla de usar para cualquier tipo de usuario. Así mismo, se busca que cualquier persona se sienta a gusto utilizándola y pueda planificar sus viajes de una forma intuitiva simple y quieran volver a utilizar</w:t>
+      </w:r>
+      <w:r>
+        <w:rPr>
+          <w:rFonts w:ascii="Arial" w:hAnsi="Arial"/>
+        </w:rPr>
+        <w:t>l</w:t>
+      </w:r>
+      <w:r>
+        <w:rPr>
+          <w:rFonts w:ascii="Arial" w:hAnsi="Arial"/>
+        </w:rPr>
+        <w:t>a en el futuro. Se incluye un foro en el que las personas pueden compartir sus experiencias y valorar todo el proceso desde la elección del viaje hasta su realización.</w:t>
       </w:r>
     </w:p>
     <w:p>
@@ -3043,10 +3134,18 @@
         <w:pStyle w:val="LOnormal"/>
         <w:bidi w:val="0"/>
         <w:ind w:hanging="0"/>
-        <w:rPr/>
-      </w:pPr>
-      <w:r>
-        <w:rPr/>
+        <w:rPr>
+          <w:rFonts w:ascii="Arial" w:hAnsi="Arial"/>
+          <w:sz w:val="26"/>
+          <w:szCs w:val="26"/>
+        </w:rPr>
+      </w:pPr>
+      <w:r>
+        <w:rPr>
+          <w:rFonts w:ascii="Arial" w:hAnsi="Arial"/>
+          <w:sz w:val="26"/>
+          <w:szCs w:val="26"/>
+        </w:rPr>
         <w:t>El equipo Marmotas ha sido el encargado de desarrollar el prototipo objeto de este test de usabilidad. Han participado los siguientes usuarios en nuestros test:</w:t>
       </w:r>
     </w:p>
@@ -3056,11 +3155,17 @@
         <w:bidi w:val="0"/>
         <w:ind w:hanging="0"/>
         <w:rPr>
+          <w:rFonts w:ascii="Arial" w:hAnsi="Arial"/>
+          <w:sz w:val="26"/>
+          <w:szCs w:val="26"/>
           <w:u w:val="single"/>
         </w:rPr>
       </w:pPr>
       <w:r>
         <w:rPr>
+          <w:rFonts w:ascii="Arial" w:hAnsi="Arial"/>
+          <w:sz w:val="26"/>
+          <w:szCs w:val="26"/>
           <w:u w:val="single"/>
         </w:rPr>
       </w:r>
@@ -3070,55 +3175,75 @@
         <w:pStyle w:val="LOnormal"/>
         <w:bidi w:val="0"/>
         <w:ind w:hanging="0"/>
-        <w:rPr/>
-      </w:pPr>
-      <w:r>
-        <w:rPr/>
+        <w:rPr>
+          <w:rFonts w:ascii="Arial" w:hAnsi="Arial"/>
+          <w:sz w:val="26"/>
+          <w:szCs w:val="26"/>
+        </w:rPr>
+      </w:pPr>
+      <w:r>
+        <w:rPr>
+          <w:rFonts w:ascii="Arial" w:hAnsi="Arial"/>
+          <w:sz w:val="26"/>
+          <w:szCs w:val="26"/>
+        </w:rPr>
         <w:t xml:space="preserve">-Un </w:t>
       </w:r>
       <w:r>
         <w:rPr>
-          <w:rFonts w:eastAsia="Cambria" w:cs="Cambria"/>
+          <w:rFonts w:eastAsia="Cambria" w:cs="Cambria" w:ascii="Arial" w:hAnsi="Arial"/>
           <w:color w:val="auto"/>
           <w:kern w:val="0"/>
-          <w:sz w:val="24"/>
-          <w:szCs w:val="24"/>
+          <w:sz w:val="26"/>
+          <w:szCs w:val="26"/>
           <w:lang w:val="es-ES" w:eastAsia="zh-CN" w:bidi="hi-IN"/>
         </w:rPr>
         <w:t>hombre</w:t>
       </w:r>
       <w:r>
-        <w:rPr/>
+        <w:rPr>
+          <w:rFonts w:ascii="Arial" w:hAnsi="Arial"/>
+          <w:sz w:val="26"/>
+          <w:szCs w:val="26"/>
+        </w:rPr>
         <w:t xml:space="preserve"> de </w:t>
       </w:r>
       <w:r>
         <w:rPr>
-          <w:rFonts w:eastAsia="Cambria" w:cs="Cambria"/>
+          <w:rFonts w:eastAsia="Cambria" w:cs="Cambria" w:ascii="Arial" w:hAnsi="Arial"/>
           <w:color w:val="auto"/>
           <w:kern w:val="0"/>
-          <w:sz w:val="24"/>
-          <w:szCs w:val="24"/>
+          <w:sz w:val="26"/>
+          <w:szCs w:val="26"/>
           <w:lang w:val="es-ES" w:eastAsia="zh-CN" w:bidi="hi-IN"/>
         </w:rPr>
         <w:t>26</w:t>
       </w:r>
       <w:r>
-        <w:rPr/>
+        <w:rPr>
+          <w:rFonts w:ascii="Arial" w:hAnsi="Arial"/>
+          <w:sz w:val="26"/>
+          <w:szCs w:val="26"/>
+        </w:rPr>
         <w:t xml:space="preserve"> años </w:t>
       </w:r>
       <w:r>
         <w:rPr>
-          <w:rFonts w:eastAsia="Cambria" w:cs="Cambria"/>
+          <w:rFonts w:eastAsia="Cambria" w:cs="Cambria" w:ascii="Arial" w:hAnsi="Arial"/>
           <w:color w:val="auto"/>
           <w:kern w:val="0"/>
-          <w:sz w:val="24"/>
-          <w:szCs w:val="24"/>
+          <w:sz w:val="26"/>
+          <w:szCs w:val="26"/>
           <w:lang w:val="es-ES" w:eastAsia="zh-CN" w:bidi="hi-IN"/>
         </w:rPr>
         <w:t>físico</w:t>
       </w:r>
       <w:r>
-        <w:rPr/>
+        <w:rPr>
+          <w:rFonts w:ascii="Arial" w:hAnsi="Arial"/>
+          <w:sz w:val="26"/>
+          <w:szCs w:val="26"/>
+        </w:rPr>
         <w:t xml:space="preserve"> con gran conocimiento de las TIC.</w:t>
       </w:r>
     </w:p>
@@ -3127,34 +3252,38 @@
         <w:pStyle w:val="LOnormal"/>
         <w:bidi w:val="0"/>
         <w:ind w:hanging="0"/>
-        <w:rPr/>
-      </w:pPr>
-      <w:r>
-        <w:rPr/>
+        <w:rPr>
+          <w:rFonts w:ascii="Arial" w:hAnsi="Arial"/>
+          <w:sz w:val="26"/>
+          <w:szCs w:val="26"/>
+        </w:rPr>
+      </w:pPr>
+      <w:r>
+        <w:rPr>
+          <w:rFonts w:ascii="Arial" w:hAnsi="Arial"/>
+          <w:sz w:val="26"/>
+          <w:szCs w:val="26"/>
+        </w:rPr>
         <w:t>-Un</w:t>
       </w:r>
       <w:r>
         <w:rPr>
-          <w:rFonts w:eastAsia="Cambria" w:cs="Cambria"/>
+          <w:rFonts w:eastAsia="Cambria" w:cs="Cambria" w:ascii="Arial" w:hAnsi="Arial"/>
           <w:color w:val="auto"/>
           <w:kern w:val="0"/>
-          <w:sz w:val="24"/>
-          <w:szCs w:val="24"/>
+          <w:sz w:val="26"/>
+          <w:szCs w:val="26"/>
           <w:lang w:val="es-ES" w:eastAsia="zh-CN" w:bidi="hi-IN"/>
         </w:rPr>
         <w:t>a mujer</w:t>
       </w:r>
       <w:r>
-        <w:rPr/>
-        <w:t xml:space="preserve"> de 2</w:t>
-      </w:r>
-      <w:r>
-        <w:rPr/>
-        <w:t>4</w:t>
-      </w:r>
-      <w:r>
-        <w:rPr/>
-        <w:t xml:space="preserve"> años estudiante con bajo conocimiento de las TIC.</w:t>
+        <w:rPr>
+          <w:rFonts w:ascii="Arial" w:hAnsi="Arial"/>
+          <w:sz w:val="26"/>
+          <w:szCs w:val="26"/>
+        </w:rPr>
+        <w:t xml:space="preserve"> de 24 años estudiante con bajo conocimiento de las TIC.</w:t>
       </w:r>
     </w:p>
     <w:p>
@@ -3162,10 +3291,18 @@
         <w:pStyle w:val="LOnormal"/>
         <w:bidi w:val="0"/>
         <w:ind w:hanging="0"/>
-        <w:rPr/>
-      </w:pPr>
-      <w:r>
-        <w:rPr/>
+        <w:rPr>
+          <w:rFonts w:ascii="Arial" w:hAnsi="Arial"/>
+          <w:sz w:val="26"/>
+          <w:szCs w:val="26"/>
+        </w:rPr>
+      </w:pPr>
+      <w:r>
+        <w:rPr>
+          <w:rFonts w:ascii="Arial" w:hAnsi="Arial"/>
+          <w:sz w:val="26"/>
+          <w:szCs w:val="26"/>
+        </w:rPr>
       </w:r>
     </w:p>
     <w:p>
@@ -3173,10 +3310,18 @@
         <w:pStyle w:val="LOnormal"/>
         <w:bidi w:val="0"/>
         <w:ind w:hanging="0"/>
-        <w:rPr/>
-      </w:pPr>
-      <w:r>
-        <w:rPr/>
+        <w:rPr>
+          <w:rFonts w:ascii="Arial" w:hAnsi="Arial"/>
+          <w:sz w:val="26"/>
+          <w:szCs w:val="26"/>
+        </w:rPr>
+      </w:pPr>
+      <w:r>
+        <w:rPr>
+          <w:rFonts w:ascii="Arial" w:hAnsi="Arial"/>
+          <w:sz w:val="26"/>
+          <w:szCs w:val="26"/>
+        </w:rPr>
         <w:t>Con este test podremos evaluar la usabilidad del sitio web cuantificando los sentimientos en cada momento de los usuarios. Usaremos de apoyo un cuestionario System Usability Scale.</w:t>
       </w:r>
     </w:p>
@@ -3356,12 +3501,19 @@
     <w:p>
       <w:pPr>
         <w:pStyle w:val="LOnormal"/>
-        <w:ind w:left="720" w:hanging="0"/>
-        <w:rPr/>
-      </w:pPr>
-      <w:r>
-        <w:rPr>
-          <w:rFonts w:eastAsia="Verdana" w:cs="Verdana" w:ascii="Cambría" w:hAnsi="Cambría"/>
+        <w:widowControl/>
+        <w:suppressAutoHyphens w:val="true"/>
+        <w:bidi w:val="0"/>
+        <w:spacing w:before="0" w:after="0"/>
+        <w:ind w:left="0" w:right="0" w:hanging="0"/>
+        <w:jc w:val="left"/>
+        <w:rPr>
+          <w:rFonts w:ascii="Arial" w:hAnsi="Arial"/>
+        </w:rPr>
+      </w:pPr>
+      <w:r>
+        <w:rPr>
+          <w:rFonts w:eastAsia="Verdana" w:cs="Verdana" w:ascii="Arial" w:hAnsi="Arial"/>
           <w:color w:val="000000"/>
           <w:position w:val="0"/>
           <w:sz w:val="24"/>
@@ -3375,12 +3527,19 @@
     <w:p>
       <w:pPr>
         <w:pStyle w:val="LOnormal"/>
-        <w:ind w:left="720" w:hanging="0"/>
-        <w:rPr/>
-      </w:pPr>
-      <w:r>
-        <w:rPr>
-          <w:rFonts w:eastAsia="Verdana" w:cs="Verdana" w:ascii="Cambría" w:hAnsi="Cambría"/>
+        <w:widowControl/>
+        <w:suppressAutoHyphens w:val="true"/>
+        <w:bidi w:val="0"/>
+        <w:spacing w:before="0" w:after="0"/>
+        <w:ind w:left="0" w:right="0" w:hanging="0"/>
+        <w:jc w:val="left"/>
+        <w:rPr>
+          <w:rFonts w:ascii="Arial" w:hAnsi="Arial"/>
+        </w:rPr>
+      </w:pPr>
+      <w:r>
+        <w:rPr>
+          <w:rFonts w:eastAsia="Verdana" w:cs="Verdana" w:ascii="Arial" w:hAnsi="Arial"/>
           <w:color w:val="000000"/>
           <w:position w:val="0"/>
           <w:sz w:val="24"/>
@@ -3392,7 +3551,7 @@
       </w:r>
       <w:r>
         <w:rPr>
-          <w:rFonts w:eastAsia="Verdana" w:cs="Verdana" w:ascii="Cambría" w:hAnsi="Cambría"/>
+          <w:rFonts w:eastAsia="Verdana" w:cs="Verdana" w:ascii="Arial" w:hAnsi="Arial"/>
           <w:color w:val="000000"/>
           <w:position w:val="0"/>
           <w:sz w:val="24"/>
@@ -3405,7 +3564,7 @@
       </w:r>
       <w:r>
         <w:rPr>
-          <w:rFonts w:eastAsia="Verdana" w:cs="Verdana" w:ascii="Cambría" w:hAnsi="Cambría"/>
+          <w:rFonts w:eastAsia="Verdana" w:cs="Verdana" w:ascii="Arial" w:hAnsi="Arial"/>
           <w:color w:val="000000"/>
           <w:position w:val="0"/>
           <w:sz w:val="24"/>
@@ -3419,12 +3578,19 @@
     <w:p>
       <w:pPr>
         <w:pStyle w:val="LOnormal"/>
-        <w:ind w:left="720" w:hanging="0"/>
-        <w:rPr/>
-      </w:pPr>
-      <w:r>
-        <w:rPr>
-          <w:rFonts w:eastAsia="Verdana" w:cs="Verdana" w:ascii="Cambría" w:hAnsi="Cambría"/>
+        <w:widowControl/>
+        <w:suppressAutoHyphens w:val="true"/>
+        <w:bidi w:val="0"/>
+        <w:spacing w:before="0" w:after="0"/>
+        <w:ind w:left="0" w:right="0" w:hanging="0"/>
+        <w:jc w:val="left"/>
+        <w:rPr>
+          <w:rFonts w:ascii="Arial" w:hAnsi="Arial"/>
+        </w:rPr>
+      </w:pPr>
+      <w:r>
+        <w:rPr>
+          <w:rFonts w:eastAsia="Verdana" w:cs="Verdana" w:ascii="Arial" w:hAnsi="Arial"/>
           <w:color w:val="000000"/>
           <w:position w:val="0"/>
           <w:sz w:val="24"/>
@@ -3432,18 +3598,11 @@
           <w:szCs w:val="24"/>
           <w:vertAlign w:val="baseline"/>
         </w:rPr>
-        <w:t>- Registrarse.</w:t>
-      </w:r>
-    </w:p>
-    <w:p>
-      <w:pPr>
-        <w:pStyle w:val="LOnormal"/>
-        <w:ind w:left="720" w:hanging="0"/>
-        <w:rPr/>
-      </w:pPr>
-      <w:r>
-        <w:rPr>
-          <w:rFonts w:eastAsia="Verdana" w:cs="Verdana" w:ascii="Cambría" w:hAnsi="Cambría"/>
+        <w:t xml:space="preserve">1. </w:t>
+      </w:r>
+      <w:r>
+        <w:rPr>
+          <w:rFonts w:eastAsia="Verdana" w:cs="Verdana" w:ascii="Arial" w:hAnsi="Arial"/>
           <w:color w:val="000000"/>
           <w:position w:val="0"/>
           <w:sz w:val="24"/>
@@ -3451,18 +3610,25 @@
           <w:szCs w:val="24"/>
           <w:vertAlign w:val="baseline"/>
         </w:rPr>
-        <w:t>- Buscar información de un viaje.</w:t>
-      </w:r>
-    </w:p>
-    <w:p>
-      <w:pPr>
-        <w:pStyle w:val="LOnormal"/>
-        <w:ind w:left="720" w:hanging="0"/>
-        <w:rPr/>
-      </w:pPr>
-      <w:r>
-        <w:rPr>
-          <w:rFonts w:eastAsia="Verdana" w:cs="Verdana" w:ascii="Cambría" w:hAnsi="Cambría"/>
+        <w:t>Registrarse.</w:t>
+      </w:r>
+    </w:p>
+    <w:p>
+      <w:pPr>
+        <w:pStyle w:val="LOnormal"/>
+        <w:widowControl/>
+        <w:suppressAutoHyphens w:val="true"/>
+        <w:bidi w:val="0"/>
+        <w:spacing w:before="0" w:after="0"/>
+        <w:ind w:left="0" w:right="0" w:hanging="0"/>
+        <w:jc w:val="left"/>
+        <w:rPr>
+          <w:rFonts w:ascii="Arial" w:hAnsi="Arial"/>
+        </w:rPr>
+      </w:pPr>
+      <w:r>
+        <w:rPr>
+          <w:rFonts w:eastAsia="Verdana" w:cs="Verdana" w:ascii="Arial" w:hAnsi="Arial"/>
           <w:color w:val="000000"/>
           <w:position w:val="0"/>
           <w:sz w:val="24"/>
@@ -3470,18 +3636,11 @@
           <w:szCs w:val="24"/>
           <w:vertAlign w:val="baseline"/>
         </w:rPr>
-        <w:t>- Crear un viaje y añadir dos elementos a él.</w:t>
-      </w:r>
-    </w:p>
-    <w:p>
-      <w:pPr>
-        <w:pStyle w:val="LOnormal"/>
-        <w:ind w:left="720" w:hanging="0"/>
-        <w:rPr/>
-      </w:pPr>
-      <w:r>
-        <w:rPr>
-          <w:rFonts w:eastAsia="Verdana" w:cs="Verdana" w:ascii="Cambría" w:hAnsi="Cambría"/>
+        <w:t xml:space="preserve">2. </w:t>
+      </w:r>
+      <w:r>
+        <w:rPr>
+          <w:rFonts w:eastAsia="Verdana" w:cs="Verdana" w:ascii="Arial" w:hAnsi="Arial"/>
           <w:color w:val="000000"/>
           <w:position w:val="0"/>
           <w:sz w:val="24"/>
@@ -3489,18 +3648,25 @@
           <w:szCs w:val="24"/>
           <w:vertAlign w:val="baseline"/>
         </w:rPr>
-        <w:t>- Consultar la ayuda y/o contactar para pedir asistencia.</w:t>
-      </w:r>
-    </w:p>
-    <w:p>
-      <w:pPr>
-        <w:pStyle w:val="LOnormal"/>
-        <w:ind w:left="720" w:hanging="0"/>
-        <w:rPr/>
-      </w:pPr>
-      <w:r>
-        <w:rPr>
-          <w:rFonts w:eastAsia="Verdana" w:cs="Verdana" w:ascii="Cambría" w:hAnsi="Cambría"/>
+        <w:t>Buscar información de un viaje.</w:t>
+      </w:r>
+    </w:p>
+    <w:p>
+      <w:pPr>
+        <w:pStyle w:val="LOnormal"/>
+        <w:widowControl/>
+        <w:suppressAutoHyphens w:val="true"/>
+        <w:bidi w:val="0"/>
+        <w:spacing w:before="0" w:after="0"/>
+        <w:ind w:left="0" w:right="0" w:hanging="0"/>
+        <w:jc w:val="left"/>
+        <w:rPr>
+          <w:rFonts w:ascii="Arial" w:hAnsi="Arial"/>
+        </w:rPr>
+      </w:pPr>
+      <w:r>
+        <w:rPr>
+          <w:rFonts w:eastAsia="Verdana" w:cs="Verdana" w:ascii="Arial" w:hAnsi="Arial"/>
           <w:color w:val="000000"/>
           <w:position w:val="0"/>
           <w:sz w:val="24"/>
@@ -3508,7 +3674,95 @@
           <w:szCs w:val="24"/>
           <w:vertAlign w:val="baseline"/>
         </w:rPr>
-        <w:t>- Publicar en el foro.</w:t>
+        <w:t xml:space="preserve">3. </w:t>
+      </w:r>
+      <w:r>
+        <w:rPr>
+          <w:rFonts w:eastAsia="Verdana" w:cs="Verdana" w:ascii="Arial" w:hAnsi="Arial"/>
+          <w:color w:val="000000"/>
+          <w:position w:val="0"/>
+          <w:sz w:val="24"/>
+          <w:sz w:val="24"/>
+          <w:szCs w:val="24"/>
+          <w:vertAlign w:val="baseline"/>
+        </w:rPr>
+        <w:t>Crear un viaje y añadir dos elementos a él.</w:t>
+      </w:r>
+    </w:p>
+    <w:p>
+      <w:pPr>
+        <w:pStyle w:val="LOnormal"/>
+        <w:widowControl/>
+        <w:suppressAutoHyphens w:val="true"/>
+        <w:bidi w:val="0"/>
+        <w:spacing w:before="0" w:after="0"/>
+        <w:ind w:left="0" w:right="0" w:hanging="0"/>
+        <w:jc w:val="left"/>
+        <w:rPr>
+          <w:rFonts w:ascii="Arial" w:hAnsi="Arial"/>
+        </w:rPr>
+      </w:pPr>
+      <w:r>
+        <w:rPr>
+          <w:rFonts w:eastAsia="Verdana" w:cs="Verdana" w:ascii="Arial" w:hAnsi="Arial"/>
+          <w:color w:val="000000"/>
+          <w:position w:val="0"/>
+          <w:sz w:val="24"/>
+          <w:sz w:val="24"/>
+          <w:szCs w:val="24"/>
+          <w:vertAlign w:val="baseline"/>
+        </w:rPr>
+        <w:t xml:space="preserve">4. </w:t>
+      </w:r>
+      <w:r>
+        <w:rPr>
+          <w:rFonts w:eastAsia="Verdana" w:cs="Verdana" w:ascii="Arial" w:hAnsi="Arial"/>
+          <w:color w:val="000000"/>
+          <w:position w:val="0"/>
+          <w:sz w:val="24"/>
+          <w:sz w:val="24"/>
+          <w:szCs w:val="24"/>
+          <w:vertAlign w:val="baseline"/>
+        </w:rPr>
+        <w:t>Consultar la ayuda y/o contactar para pedir asistencia.</w:t>
+      </w:r>
+    </w:p>
+    <w:p>
+      <w:pPr>
+        <w:pStyle w:val="LOnormal"/>
+        <w:widowControl/>
+        <w:suppressAutoHyphens w:val="true"/>
+        <w:bidi w:val="0"/>
+        <w:spacing w:before="0" w:after="0"/>
+        <w:ind w:left="0" w:right="0" w:hanging="0"/>
+        <w:jc w:val="left"/>
+        <w:rPr>
+          <w:rFonts w:ascii="Arial" w:hAnsi="Arial"/>
+        </w:rPr>
+      </w:pPr>
+      <w:r>
+        <w:rPr>
+          <w:rFonts w:eastAsia="Verdana" w:cs="Verdana" w:ascii="Arial" w:hAnsi="Arial"/>
+          <w:color w:val="000000"/>
+          <w:position w:val="0"/>
+          <w:sz w:val="24"/>
+          <w:sz w:val="24"/>
+          <w:szCs w:val="24"/>
+          <w:vertAlign w:val="baseline"/>
+        </w:rPr>
+        <w:t xml:space="preserve">5. </w:t>
+      </w:r>
+      <w:r>
+        <w:rPr>
+          <w:rFonts w:eastAsia="Verdana" w:cs="Verdana" w:ascii="Arial" w:hAnsi="Arial"/>
+          <w:color w:val="000000"/>
+          <w:position w:val="0"/>
+          <w:sz w:val="24"/>
+          <w:sz w:val="24"/>
+          <w:szCs w:val="24"/>
+          <w:vertAlign w:val="baseline"/>
+        </w:rPr>
+        <w:t>Publicar en el foro.</w:t>
       </w:r>
     </w:p>
     <w:p>
@@ -3713,13 +3967,13 @@
         <w:tblLook w:val="0000"/>
       </w:tblPr>
       <w:tblGrid>
-        <w:gridCol w:w="1276"/>
-        <w:gridCol w:w="1398"/>
-        <w:gridCol w:w="1317"/>
-        <w:gridCol w:w="686"/>
-        <w:gridCol w:w="1317"/>
-        <w:gridCol w:w="1306"/>
-        <w:gridCol w:w="1913"/>
+        <w:gridCol w:w="1140"/>
+        <w:gridCol w:w="1305"/>
+        <w:gridCol w:w="1546"/>
+        <w:gridCol w:w="659"/>
+        <w:gridCol w:w="1344"/>
+        <w:gridCol w:w="1266"/>
+        <w:gridCol w:w="1953"/>
       </w:tblGrid>
       <w:tr>
         <w:trPr>
@@ -3727,7 +3981,7 @@
         </w:trPr>
         <w:tc>
           <w:tcPr>
-            <w:tcW w:w="1276" w:type="dxa"/>
+            <w:tcW w:w="1140" w:type="dxa"/>
             <w:tcBorders>
               <w:top w:val="single" w:sz="4" w:space="0" w:color="000000"/>
               <w:left w:val="single" w:sz="4" w:space="0" w:color="000000"/>
@@ -3740,16 +3994,12 @@
               <w:pStyle w:val="LOnormal"/>
               <w:jc w:val="both"/>
               <w:rPr>
-                <w:rFonts w:ascii="Calibri" w:hAnsi="Calibri" w:eastAsia="Calibri" w:cs="Calibri"/>
-                <w:position w:val="0"/>
-                <w:sz w:val="24"/>
-                <w:sz w:val="24"/>
-                <w:vertAlign w:val="baseline"/>
-              </w:rPr>
-            </w:pPr>
-            <w:r>
-              <w:rPr>
-                <w:rFonts w:eastAsia="Calibri" w:cs="Calibri" w:ascii="Calibri" w:hAnsi="Calibri"/>
+                <w:rFonts w:ascii="Arial" w:hAnsi="Arial"/>
+              </w:rPr>
+            </w:pPr>
+            <w:r>
+              <w:rPr>
+                <w:rFonts w:eastAsia="Calibri" w:cs="Calibri" w:ascii="Arial" w:hAnsi="Arial"/>
                 <w:position w:val="0"/>
                 <w:sz w:val="24"/>
                 <w:sz w:val="24"/>
@@ -3761,7 +4011,7 @@
         </w:tc>
         <w:tc>
           <w:tcPr>
-            <w:tcW w:w="1398" w:type="dxa"/>
+            <w:tcW w:w="1305" w:type="dxa"/>
             <w:tcBorders>
               <w:top w:val="single" w:sz="4" w:space="0" w:color="000000"/>
               <w:left w:val="single" w:sz="4" w:space="0" w:color="000000"/>
@@ -3774,16 +4024,12 @@
               <w:pStyle w:val="LOnormal"/>
               <w:jc w:val="both"/>
               <w:rPr>
-                <w:rFonts w:ascii="Calibri" w:hAnsi="Calibri" w:eastAsia="Calibri" w:cs="Calibri"/>
-                <w:position w:val="0"/>
-                <w:sz w:val="24"/>
-                <w:sz w:val="24"/>
-                <w:vertAlign w:val="baseline"/>
-              </w:rPr>
-            </w:pPr>
-            <w:r>
-              <w:rPr>
-                <w:rFonts w:eastAsia="Calibri" w:cs="Calibri" w:ascii="Calibri" w:hAnsi="Calibri"/>
+                <w:rFonts w:ascii="Arial" w:hAnsi="Arial"/>
+              </w:rPr>
+            </w:pPr>
+            <w:r>
+              <w:rPr>
+                <w:rFonts w:eastAsia="Calibri" w:cs="Calibri" w:ascii="Arial" w:hAnsi="Arial"/>
                 <w:position w:val="0"/>
                 <w:sz w:val="24"/>
                 <w:sz w:val="24"/>
@@ -3795,7 +4041,7 @@
         </w:tc>
         <w:tc>
           <w:tcPr>
-            <w:tcW w:w="1317" w:type="dxa"/>
+            <w:tcW w:w="1546" w:type="dxa"/>
             <w:tcBorders>
               <w:top w:val="single" w:sz="4" w:space="0" w:color="000000"/>
               <w:left w:val="single" w:sz="4" w:space="0" w:color="000000"/>
@@ -3808,16 +4054,12 @@
               <w:pStyle w:val="LOnormal"/>
               <w:jc w:val="both"/>
               <w:rPr>
-                <w:rFonts w:ascii="Calibri" w:hAnsi="Calibri" w:eastAsia="Calibri" w:cs="Calibri"/>
-                <w:position w:val="0"/>
-                <w:sz w:val="24"/>
-                <w:sz w:val="24"/>
-                <w:vertAlign w:val="baseline"/>
-              </w:rPr>
-            </w:pPr>
-            <w:r>
-              <w:rPr>
-                <w:rFonts w:eastAsia="Calibri" w:cs="Calibri" w:ascii="Calibri" w:hAnsi="Calibri"/>
+                <w:rFonts w:ascii="Arial" w:hAnsi="Arial"/>
+              </w:rPr>
+            </w:pPr>
+            <w:r>
+              <w:rPr>
+                <w:rFonts w:eastAsia="Calibri" w:cs="Calibri" w:ascii="Arial" w:hAnsi="Arial"/>
                 <w:position w:val="0"/>
                 <w:sz w:val="24"/>
                 <w:sz w:val="24"/>
@@ -3829,7 +4071,7 @@
         </w:tc>
         <w:tc>
           <w:tcPr>
-            <w:tcW w:w="686" w:type="dxa"/>
+            <w:tcW w:w="659" w:type="dxa"/>
             <w:tcBorders>
               <w:top w:val="single" w:sz="4" w:space="0" w:color="000000"/>
               <w:left w:val="single" w:sz="4" w:space="0" w:color="000000"/>
@@ -3842,16 +4084,12 @@
               <w:pStyle w:val="LOnormal"/>
               <w:jc w:val="both"/>
               <w:rPr>
-                <w:rFonts w:ascii="Calibri" w:hAnsi="Calibri" w:eastAsia="Calibri" w:cs="Calibri"/>
-                <w:position w:val="0"/>
-                <w:sz w:val="24"/>
-                <w:sz w:val="24"/>
-                <w:vertAlign w:val="baseline"/>
-              </w:rPr>
-            </w:pPr>
-            <w:r>
-              <w:rPr>
-                <w:rFonts w:eastAsia="Calibri" w:cs="Calibri" w:ascii="Calibri" w:hAnsi="Calibri"/>
+                <w:rFonts w:ascii="Arial" w:hAnsi="Arial"/>
+              </w:rPr>
+            </w:pPr>
+            <w:r>
+              <w:rPr>
+                <w:rFonts w:eastAsia="Calibri" w:cs="Calibri" w:ascii="Arial" w:hAnsi="Arial"/>
                 <w:position w:val="0"/>
                 <w:sz w:val="24"/>
                 <w:sz w:val="24"/>
@@ -3863,7 +4101,7 @@
         </w:tc>
         <w:tc>
           <w:tcPr>
-            <w:tcW w:w="1317" w:type="dxa"/>
+            <w:tcW w:w="1344" w:type="dxa"/>
             <w:tcBorders>
               <w:top w:val="single" w:sz="4" w:space="0" w:color="000000"/>
               <w:left w:val="single" w:sz="4" w:space="0" w:color="000000"/>
@@ -3876,16 +4114,12 @@
               <w:pStyle w:val="LOnormal"/>
               <w:jc w:val="both"/>
               <w:rPr>
-                <w:rFonts w:ascii="Calibri" w:hAnsi="Calibri" w:eastAsia="Calibri" w:cs="Calibri"/>
-                <w:position w:val="0"/>
-                <w:sz w:val="24"/>
-                <w:sz w:val="24"/>
-                <w:vertAlign w:val="baseline"/>
-              </w:rPr>
-            </w:pPr>
-            <w:r>
-              <w:rPr>
-                <w:rFonts w:eastAsia="Calibri" w:cs="Calibri" w:ascii="Calibri" w:hAnsi="Calibri"/>
+                <w:rFonts w:ascii="Arial" w:hAnsi="Arial"/>
+              </w:rPr>
+            </w:pPr>
+            <w:r>
+              <w:rPr>
+                <w:rFonts w:eastAsia="Calibri" w:cs="Calibri" w:ascii="Arial" w:hAnsi="Arial"/>
                 <w:position w:val="0"/>
                 <w:sz w:val="24"/>
                 <w:sz w:val="24"/>
@@ -3897,7 +4131,7 @@
         </w:tc>
         <w:tc>
           <w:tcPr>
-            <w:tcW w:w="1306" w:type="dxa"/>
+            <w:tcW w:w="1266" w:type="dxa"/>
             <w:tcBorders>
               <w:top w:val="single" w:sz="4" w:space="0" w:color="000000"/>
               <w:left w:val="single" w:sz="4" w:space="0" w:color="000000"/>
@@ -3910,16 +4144,12 @@
               <w:pStyle w:val="LOnormal"/>
               <w:jc w:val="both"/>
               <w:rPr>
-                <w:rFonts w:ascii="Calibri" w:hAnsi="Calibri" w:eastAsia="Calibri" w:cs="Calibri"/>
-                <w:position w:val="0"/>
-                <w:sz w:val="24"/>
-                <w:sz w:val="24"/>
-                <w:vertAlign w:val="baseline"/>
-              </w:rPr>
-            </w:pPr>
-            <w:r>
-              <w:rPr>
-                <w:rFonts w:eastAsia="Calibri" w:cs="Calibri" w:ascii="Calibri" w:hAnsi="Calibri"/>
+                <w:rFonts w:ascii="Arial" w:hAnsi="Arial"/>
+              </w:rPr>
+            </w:pPr>
+            <w:r>
+              <w:rPr>
+                <w:rFonts w:eastAsia="Calibri" w:cs="Calibri" w:ascii="Arial" w:hAnsi="Arial"/>
                 <w:position w:val="0"/>
                 <w:sz w:val="24"/>
                 <w:sz w:val="24"/>
@@ -3931,7 +4161,7 @@
         </w:tc>
         <w:tc>
           <w:tcPr>
-            <w:tcW w:w="1913" w:type="dxa"/>
+            <w:tcW w:w="1953" w:type="dxa"/>
             <w:tcBorders>
               <w:top w:val="single" w:sz="4" w:space="0" w:color="000000"/>
               <w:left w:val="single" w:sz="4" w:space="0" w:color="000000"/>
@@ -3944,16 +4174,12 @@
               <w:pStyle w:val="LOnormal"/>
               <w:jc w:val="both"/>
               <w:rPr>
-                <w:rFonts w:ascii="Calibri" w:hAnsi="Calibri" w:eastAsia="Calibri" w:cs="Calibri"/>
-                <w:position w:val="0"/>
-                <w:sz w:val="24"/>
-                <w:sz w:val="24"/>
-                <w:vertAlign w:val="baseline"/>
-              </w:rPr>
-            </w:pPr>
-            <w:r>
-              <w:rPr>
-                <w:rFonts w:eastAsia="Calibri" w:cs="Calibri" w:ascii="Calibri" w:hAnsi="Calibri"/>
+                <w:rFonts w:ascii="Arial" w:hAnsi="Arial"/>
+              </w:rPr>
+            </w:pPr>
+            <w:r>
+              <w:rPr>
+                <w:rFonts w:eastAsia="Calibri" w:cs="Calibri" w:ascii="Arial" w:hAnsi="Arial"/>
                 <w:position w:val="0"/>
                 <w:sz w:val="24"/>
                 <w:sz w:val="24"/>
@@ -3967,16 +4193,12 @@
               <w:pStyle w:val="LOnormal"/>
               <w:jc w:val="both"/>
               <w:rPr>
-                <w:rFonts w:ascii="Calibri" w:hAnsi="Calibri" w:eastAsia="Calibri" w:cs="Calibri"/>
-                <w:position w:val="0"/>
-                <w:sz w:val="24"/>
-                <w:sz w:val="24"/>
-                <w:vertAlign w:val="baseline"/>
-              </w:rPr>
-            </w:pPr>
-            <w:r>
-              <w:rPr>
-                <w:rFonts w:eastAsia="Calibri" w:cs="Calibri" w:ascii="Calibri" w:hAnsi="Calibri"/>
+                <w:rFonts w:ascii="Arial" w:hAnsi="Arial"/>
+              </w:rPr>
+            </w:pPr>
+            <w:r>
+              <w:rPr>
+                <w:rFonts w:eastAsia="Calibri" w:cs="Calibri" w:ascii="Arial" w:hAnsi="Arial"/>
                 <w:position w:val="0"/>
                 <w:sz w:val="24"/>
                 <w:sz w:val="24"/>
@@ -3986,7 +4208,7 @@
             </w:r>
             <w:r>
               <w:rPr>
-                <w:rFonts w:eastAsia="Calibri" w:cs="Calibri" w:ascii="Calibri" w:hAnsi="Calibri"/>
+                <w:rFonts w:eastAsia="Calibri" w:cs="Calibri" w:ascii="Arial" w:hAnsi="Arial"/>
               </w:rPr>
               <w:t>Aplicacion/Web</w:t>
             </w:r>
@@ -3997,7 +4219,7 @@
         <w:trPr/>
         <w:tc>
           <w:tcPr>
-            <w:tcW w:w="1276" w:type="dxa"/>
+            <w:tcW w:w="1140" w:type="dxa"/>
             <w:tcBorders>
               <w:left w:val="single" w:sz="4" w:space="0" w:color="000000"/>
               <w:bottom w:val="single" w:sz="4" w:space="0" w:color="000000"/>
@@ -4009,16 +4231,12 @@
               <w:pStyle w:val="LOnormal"/>
               <w:jc w:val="both"/>
               <w:rPr>
-                <w:rFonts w:ascii="Calibri" w:hAnsi="Calibri" w:eastAsia="Calibri" w:cs="Calibri"/>
-                <w:position w:val="0"/>
-                <w:sz w:val="24"/>
-                <w:sz w:val="24"/>
-                <w:vertAlign w:val="baseline"/>
-              </w:rPr>
-            </w:pPr>
-            <w:r>
-              <w:rPr>
-                <w:rFonts w:eastAsia="Calibri" w:cs="Calibri" w:ascii="Calibri" w:hAnsi="Calibri"/>
+                <w:rFonts w:ascii="Arial" w:hAnsi="Arial"/>
+              </w:rPr>
+            </w:pPr>
+            <w:r>
+              <w:rPr>
+                <w:rFonts w:eastAsia="Calibri" w:cs="Calibri" w:ascii="Arial" w:hAnsi="Arial"/>
                 <w:position w:val="0"/>
                 <w:sz w:val="24"/>
                 <w:sz w:val="24"/>
@@ -4030,7 +4248,7 @@
         </w:tc>
         <w:tc>
           <w:tcPr>
-            <w:tcW w:w="1398" w:type="dxa"/>
+            <w:tcW w:w="1305" w:type="dxa"/>
             <w:tcBorders>
               <w:left w:val="single" w:sz="4" w:space="0" w:color="000000"/>
               <w:bottom w:val="single" w:sz="4" w:space="0" w:color="000000"/>
@@ -4042,7 +4260,12 @@
               <w:pStyle w:val="LOnormal"/>
               <w:jc w:val="both"/>
               <w:rPr>
-                <w:rFonts w:ascii="Calibri" w:hAnsi="Calibri" w:eastAsia="Calibri" w:cs="Calibri"/>
+                <w:rFonts w:ascii="Arial" w:hAnsi="Arial"/>
+              </w:rPr>
+            </w:pPr>
+            <w:r>
+              <w:rPr>
+                <w:rFonts w:eastAsia="Calibri" w:cs="Calibri" w:ascii="Arial" w:hAnsi="Arial"/>
                 <w:color w:val="auto"/>
                 <w:kern w:val="0"/>
                 <w:position w:val="0"/>
@@ -4052,26 +4275,13 @@
                 <w:vertAlign w:val="baseline"/>
                 <w:lang w:val="es-ES" w:eastAsia="zh-CN" w:bidi="hi-IN"/>
               </w:rPr>
-            </w:pPr>
-            <w:r>
-              <w:rPr>
-                <w:rFonts w:eastAsia="Calibri" w:cs="Calibri" w:ascii="Calibri" w:hAnsi="Calibri"/>
-                <w:color w:val="auto"/>
-                <w:kern w:val="0"/>
-                <w:position w:val="0"/>
-                <w:sz w:val="24"/>
-                <w:sz w:val="24"/>
-                <w:szCs w:val="24"/>
-                <w:vertAlign w:val="baseline"/>
-                <w:lang w:val="es-ES" w:eastAsia="zh-CN" w:bidi="hi-IN"/>
-              </w:rPr>
               <w:t>Hombre, 26</w:t>
             </w:r>
           </w:p>
         </w:tc>
         <w:tc>
           <w:tcPr>
-            <w:tcW w:w="1317" w:type="dxa"/>
+            <w:tcW w:w="1546" w:type="dxa"/>
             <w:tcBorders>
               <w:left w:val="single" w:sz="4" w:space="0" w:color="000000"/>
               <w:bottom w:val="single" w:sz="4" w:space="0" w:color="000000"/>
@@ -4083,7 +4293,12 @@
               <w:pStyle w:val="LOnormal"/>
               <w:jc w:val="both"/>
               <w:rPr>
-                <w:rFonts w:ascii="Calibri" w:hAnsi="Calibri" w:eastAsia="Calibri" w:cs="Calibri"/>
+                <w:rFonts w:ascii="Arial" w:hAnsi="Arial"/>
+              </w:rPr>
+            </w:pPr>
+            <w:r>
+              <w:rPr>
+                <w:rFonts w:eastAsia="Calibri" w:cs="Calibri" w:ascii="Arial" w:hAnsi="Arial"/>
                 <w:color w:val="auto"/>
                 <w:kern w:val="0"/>
                 <w:position w:val="0"/>
@@ -4093,26 +4308,13 @@
                 <w:vertAlign w:val="baseline"/>
                 <w:lang w:val="es-ES" w:eastAsia="zh-CN" w:bidi="hi-IN"/>
               </w:rPr>
-            </w:pPr>
-            <w:r>
-              <w:rPr>
-                <w:rFonts w:eastAsia="Calibri" w:cs="Calibri" w:ascii="Calibri" w:hAnsi="Calibri"/>
-                <w:color w:val="auto"/>
-                <w:kern w:val="0"/>
-                <w:position w:val="0"/>
-                <w:sz w:val="24"/>
-                <w:sz w:val="24"/>
-                <w:szCs w:val="24"/>
-                <w:vertAlign w:val="baseline"/>
-                <w:lang w:val="es-ES" w:eastAsia="zh-CN" w:bidi="hi-IN"/>
-              </w:rPr>
               <w:t>Físico</w:t>
             </w:r>
           </w:p>
         </w:tc>
         <w:tc>
           <w:tcPr>
-            <w:tcW w:w="686" w:type="dxa"/>
+            <w:tcW w:w="659" w:type="dxa"/>
             <w:tcBorders>
               <w:left w:val="single" w:sz="4" w:space="0" w:color="000000"/>
               <w:bottom w:val="single" w:sz="4" w:space="0" w:color="000000"/>
@@ -4124,21 +4326,27 @@
               <w:pStyle w:val="LOnormal"/>
               <w:jc w:val="both"/>
               <w:rPr>
-                <w:rFonts w:ascii="Calibri" w:hAnsi="Calibri" w:eastAsia="Calibri" w:cs="Calibri"/>
-                <w:position w:val="0"/>
-                <w:sz w:val="24"/>
-                <w:sz w:val="24"/>
-                <w:vertAlign w:val="baseline"/>
-              </w:rPr>
-            </w:pPr>
-            <w:r>
-              <w:rPr/>
-            </w:r>
-          </w:p>
-        </w:tc>
-        <w:tc>
-          <w:tcPr>
-            <w:tcW w:w="1317" w:type="dxa"/>
+                <w:rFonts w:ascii="Arial" w:hAnsi="Arial" w:eastAsia="Calibri" w:cs="Calibri"/>
+                <w:position w:val="0"/>
+                <w:sz w:val="24"/>
+                <w:sz w:val="24"/>
+                <w:vertAlign w:val="baseline"/>
+              </w:rPr>
+            </w:pPr>
+            <w:r>
+              <w:rPr>
+                <w:rFonts w:eastAsia="Calibri" w:cs="Calibri" w:ascii="Arial" w:hAnsi="Arial"/>
+                <w:position w:val="0"/>
+                <w:sz w:val="24"/>
+                <w:sz w:val="24"/>
+                <w:vertAlign w:val="baseline"/>
+              </w:rPr>
+            </w:r>
+          </w:p>
+        </w:tc>
+        <w:tc>
+          <w:tcPr>
+            <w:tcW w:w="1344" w:type="dxa"/>
             <w:tcBorders>
               <w:left w:val="single" w:sz="4" w:space="0" w:color="000000"/>
               <w:bottom w:val="single" w:sz="4" w:space="0" w:color="000000"/>
@@ -4150,16 +4358,12 @@
               <w:pStyle w:val="LOnormal"/>
               <w:jc w:val="both"/>
               <w:rPr>
-                <w:rFonts w:ascii="Calibri" w:hAnsi="Calibri" w:eastAsia="Calibri" w:cs="Calibri"/>
-                <w:position w:val="0"/>
-                <w:sz w:val="24"/>
-                <w:sz w:val="24"/>
-                <w:vertAlign w:val="baseline"/>
-              </w:rPr>
-            </w:pPr>
-            <w:r>
-              <w:rPr>
-                <w:rFonts w:eastAsia="Calibri" w:cs="Calibri" w:ascii="Calibri" w:hAnsi="Calibri"/>
+                <w:rFonts w:ascii="Arial" w:hAnsi="Arial"/>
+              </w:rPr>
+            </w:pPr>
+            <w:r>
+              <w:rPr>
+                <w:rFonts w:eastAsia="Calibri" w:cs="Calibri" w:ascii="Arial" w:hAnsi="Arial"/>
                 <w:position w:val="0"/>
                 <w:sz w:val="24"/>
                 <w:sz w:val="24"/>
@@ -4171,7 +4375,7 @@
         </w:tc>
         <w:tc>
           <w:tcPr>
-            <w:tcW w:w="1306" w:type="dxa"/>
+            <w:tcW w:w="1266" w:type="dxa"/>
             <w:tcBorders>
               <w:left w:val="single" w:sz="4" w:space="0" w:color="000000"/>
               <w:bottom w:val="single" w:sz="4" w:space="0" w:color="000000"/>
@@ -4183,30 +4387,25 @@
               <w:pStyle w:val="LOnormal"/>
               <w:jc w:val="both"/>
               <w:rPr>
-                <w:rFonts w:ascii="Cambria" w:hAnsi="Cambria" w:eastAsia="Cambria" w:cs="Cambria"/>
+                <w:rFonts w:ascii="Arial" w:hAnsi="Arial"/>
+              </w:rPr>
+            </w:pPr>
+            <w:r>
+              <w:rPr>
+                <w:rFonts w:eastAsia="Cambria" w:cs="Cambria" w:ascii="Arial" w:hAnsi="Arial"/>
                 <w:color w:val="auto"/>
                 <w:kern w:val="0"/>
                 <w:sz w:val="24"/>
                 <w:szCs w:val="24"/>
                 <w:lang w:val="es-ES" w:eastAsia="zh-CN" w:bidi="hi-IN"/>
               </w:rPr>
-            </w:pPr>
-            <w:r>
-              <w:rPr>
-                <w:rFonts w:eastAsia="Cambria" w:cs="Cambria"/>
-                <w:color w:val="auto"/>
-                <w:kern w:val="0"/>
-                <w:sz w:val="24"/>
-                <w:szCs w:val="24"/>
-                <w:lang w:val="es-ES" w:eastAsia="zh-CN" w:bidi="hi-IN"/>
-              </w:rPr>
               <w:t>Android</w:t>
             </w:r>
           </w:p>
         </w:tc>
         <w:tc>
           <w:tcPr>
-            <w:tcW w:w="1913" w:type="dxa"/>
+            <w:tcW w:w="1953" w:type="dxa"/>
             <w:tcBorders>
               <w:left w:val="single" w:sz="4" w:space="0" w:color="000000"/>
               <w:bottom w:val="single" w:sz="4" w:space="0" w:color="000000"/>
@@ -4218,16 +4417,12 @@
               <w:pStyle w:val="LOnormal"/>
               <w:jc w:val="both"/>
               <w:rPr>
-                <w:rFonts w:ascii="Calibri" w:hAnsi="Calibri" w:eastAsia="Calibri" w:cs="Calibri"/>
-                <w:position w:val="0"/>
-                <w:sz w:val="24"/>
-                <w:sz w:val="24"/>
-                <w:vertAlign w:val="baseline"/>
-              </w:rPr>
-            </w:pPr>
-            <w:r>
-              <w:rPr>
-                <w:rFonts w:eastAsia="Calibri" w:cs="Calibri" w:ascii="Calibri" w:hAnsi="Calibri"/>
+                <w:rFonts w:ascii="Arial" w:hAnsi="Arial"/>
+              </w:rPr>
+            </w:pPr>
+            <w:r>
+              <w:rPr>
+                <w:rFonts w:eastAsia="Calibri" w:cs="Calibri" w:ascii="Arial" w:hAnsi="Arial"/>
                 <w:position w:val="0"/>
                 <w:sz w:val="24"/>
                 <w:sz w:val="24"/>
@@ -4242,7 +4437,7 @@
         <w:trPr/>
         <w:tc>
           <w:tcPr>
-            <w:tcW w:w="1276" w:type="dxa"/>
+            <w:tcW w:w="1140" w:type="dxa"/>
             <w:tcBorders>
               <w:left w:val="single" w:sz="4" w:space="0" w:color="000000"/>
               <w:bottom w:val="single" w:sz="4" w:space="0" w:color="000000"/>
@@ -4254,16 +4449,12 @@
               <w:pStyle w:val="LOnormal"/>
               <w:jc w:val="both"/>
               <w:rPr>
-                <w:rFonts w:ascii="Calibri" w:hAnsi="Calibri" w:eastAsia="Calibri" w:cs="Calibri"/>
-                <w:position w:val="0"/>
-                <w:sz w:val="24"/>
-                <w:sz w:val="24"/>
-                <w:vertAlign w:val="baseline"/>
-              </w:rPr>
-            </w:pPr>
-            <w:r>
-              <w:rPr>
-                <w:rFonts w:eastAsia="Calibri" w:cs="Calibri" w:ascii="Calibri" w:hAnsi="Calibri"/>
+                <w:rFonts w:ascii="Arial" w:hAnsi="Arial"/>
+              </w:rPr>
+            </w:pPr>
+            <w:r>
+              <w:rPr>
+                <w:rFonts w:eastAsia="Calibri" w:cs="Calibri" w:ascii="Arial" w:hAnsi="Arial"/>
                 <w:position w:val="0"/>
                 <w:sz w:val="24"/>
                 <w:sz w:val="24"/>
@@ -4275,7 +4466,7 @@
         </w:tc>
         <w:tc>
           <w:tcPr>
-            <w:tcW w:w="1398" w:type="dxa"/>
+            <w:tcW w:w="1305" w:type="dxa"/>
             <w:tcBorders>
               <w:left w:val="single" w:sz="4" w:space="0" w:color="000000"/>
               <w:bottom w:val="single" w:sz="4" w:space="0" w:color="000000"/>
@@ -4287,7 +4478,12 @@
               <w:pStyle w:val="LOnormal"/>
               <w:jc w:val="both"/>
               <w:rPr>
-                <w:rFonts w:ascii="Calibri" w:hAnsi="Calibri" w:eastAsia="Calibri" w:cs="Calibri"/>
+                <w:rFonts w:ascii="Arial" w:hAnsi="Arial"/>
+              </w:rPr>
+            </w:pPr>
+            <w:r>
+              <w:rPr>
+                <w:rFonts w:eastAsia="Calibri" w:cs="Calibri" w:ascii="Arial" w:hAnsi="Arial"/>
                 <w:color w:val="auto"/>
                 <w:kern w:val="0"/>
                 <w:position w:val="0"/>
@@ -4297,26 +4493,13 @@
                 <w:vertAlign w:val="baseline"/>
                 <w:lang w:val="es-ES" w:eastAsia="zh-CN" w:bidi="hi-IN"/>
               </w:rPr>
-            </w:pPr>
-            <w:r>
-              <w:rPr>
-                <w:rFonts w:eastAsia="Calibri" w:cs="Calibri" w:ascii="Calibri" w:hAnsi="Calibri"/>
-                <w:color w:val="auto"/>
-                <w:kern w:val="0"/>
-                <w:position w:val="0"/>
-                <w:sz w:val="24"/>
-                <w:sz w:val="24"/>
-                <w:szCs w:val="24"/>
-                <w:vertAlign w:val="baseline"/>
-                <w:lang w:val="es-ES" w:eastAsia="zh-CN" w:bidi="hi-IN"/>
-              </w:rPr>
               <w:t>Mujer, 23</w:t>
             </w:r>
           </w:p>
         </w:tc>
         <w:tc>
           <w:tcPr>
-            <w:tcW w:w="1317" w:type="dxa"/>
+            <w:tcW w:w="1546" w:type="dxa"/>
             <w:tcBorders>
               <w:left w:val="single" w:sz="4" w:space="0" w:color="000000"/>
               <w:bottom w:val="single" w:sz="4" w:space="0" w:color="000000"/>
@@ -4328,16 +4511,12 @@
               <w:pStyle w:val="LOnormal"/>
               <w:jc w:val="both"/>
               <w:rPr>
-                <w:rFonts w:ascii="Calibri" w:hAnsi="Calibri" w:eastAsia="Calibri" w:cs="Calibri"/>
-                <w:position w:val="0"/>
-                <w:sz w:val="24"/>
-                <w:sz w:val="24"/>
-                <w:vertAlign w:val="baseline"/>
-              </w:rPr>
-            </w:pPr>
-            <w:r>
-              <w:rPr>
-                <w:rFonts w:eastAsia="Calibri" w:cs="Calibri" w:ascii="Calibri" w:hAnsi="Calibri"/>
+                <w:rFonts w:ascii="Arial" w:hAnsi="Arial"/>
+              </w:rPr>
+            </w:pPr>
+            <w:r>
+              <w:rPr>
+                <w:rFonts w:eastAsia="Calibri" w:cs="Calibri" w:ascii="Arial" w:hAnsi="Arial"/>
                 <w:position w:val="0"/>
                 <w:sz w:val="24"/>
                 <w:sz w:val="24"/>
@@ -4349,7 +4528,7 @@
         </w:tc>
         <w:tc>
           <w:tcPr>
-            <w:tcW w:w="686" w:type="dxa"/>
+            <w:tcW w:w="659" w:type="dxa"/>
             <w:tcBorders>
               <w:left w:val="single" w:sz="4" w:space="0" w:color="000000"/>
               <w:bottom w:val="single" w:sz="4" w:space="0" w:color="000000"/>
@@ -4361,21 +4540,27 @@
               <w:pStyle w:val="LOnormal"/>
               <w:jc w:val="both"/>
               <w:rPr>
-                <w:rFonts w:ascii="Calibri" w:hAnsi="Calibri" w:eastAsia="Calibri" w:cs="Calibri"/>
-                <w:position w:val="0"/>
-                <w:sz w:val="24"/>
-                <w:sz w:val="24"/>
-                <w:vertAlign w:val="baseline"/>
-              </w:rPr>
-            </w:pPr>
-            <w:r>
-              <w:rPr/>
-            </w:r>
-          </w:p>
-        </w:tc>
-        <w:tc>
-          <w:tcPr>
-            <w:tcW w:w="1317" w:type="dxa"/>
+                <w:rFonts w:ascii="Arial" w:hAnsi="Arial" w:eastAsia="Calibri" w:cs="Calibri"/>
+                <w:position w:val="0"/>
+                <w:sz w:val="24"/>
+                <w:sz w:val="24"/>
+                <w:vertAlign w:val="baseline"/>
+              </w:rPr>
+            </w:pPr>
+            <w:r>
+              <w:rPr>
+                <w:rFonts w:eastAsia="Calibri" w:cs="Calibri" w:ascii="Arial" w:hAnsi="Arial"/>
+                <w:position w:val="0"/>
+                <w:sz w:val="24"/>
+                <w:sz w:val="24"/>
+                <w:vertAlign w:val="baseline"/>
+              </w:rPr>
+            </w:r>
+          </w:p>
+        </w:tc>
+        <w:tc>
+          <w:tcPr>
+            <w:tcW w:w="1344" w:type="dxa"/>
             <w:tcBorders>
               <w:left w:val="single" w:sz="4" w:space="0" w:color="000000"/>
               <w:bottom w:val="single" w:sz="4" w:space="0" w:color="000000"/>
@@ -4387,22 +4572,20 @@
               <w:pStyle w:val="LOnormal"/>
               <w:jc w:val="both"/>
               <w:rPr>
-                <w:rFonts w:ascii="Calibri" w:hAnsi="Calibri" w:eastAsia="Calibri" w:cs="Calibri"/>
-                <w:position w:val="0"/>
-                <w:sz w:val="24"/>
-                <w:sz w:val="24"/>
-                <w:vertAlign w:val="baseline"/>
-              </w:rPr>
-            </w:pPr>
-            <w:r>
-              <w:rPr/>
+                <w:rFonts w:ascii="Arial" w:hAnsi="Arial"/>
+              </w:rPr>
+            </w:pPr>
+            <w:r>
+              <w:rPr>
+                <w:rFonts w:ascii="Arial" w:hAnsi="Arial"/>
+              </w:rPr>
               <w:t>Baja</w:t>
             </w:r>
           </w:p>
         </w:tc>
         <w:tc>
           <w:tcPr>
-            <w:tcW w:w="1306" w:type="dxa"/>
+            <w:tcW w:w="1266" w:type="dxa"/>
             <w:tcBorders>
               <w:left w:val="single" w:sz="4" w:space="0" w:color="000000"/>
               <w:bottom w:val="single" w:sz="4" w:space="0" w:color="000000"/>
@@ -4414,22 +4597,20 @@
               <w:pStyle w:val="LOnormal"/>
               <w:jc w:val="both"/>
               <w:rPr>
-                <w:rFonts w:ascii="Calibri" w:hAnsi="Calibri" w:eastAsia="Calibri" w:cs="Calibri"/>
-                <w:position w:val="0"/>
-                <w:sz w:val="24"/>
-                <w:sz w:val="24"/>
-                <w:vertAlign w:val="baseline"/>
-              </w:rPr>
-            </w:pPr>
-            <w:r>
-              <w:rPr/>
+                <w:rFonts w:ascii="Arial" w:hAnsi="Arial"/>
+              </w:rPr>
+            </w:pPr>
+            <w:r>
+              <w:rPr>
+                <w:rFonts w:ascii="Arial" w:hAnsi="Arial"/>
+              </w:rPr>
               <w:t>Android</w:t>
             </w:r>
           </w:p>
         </w:tc>
         <w:tc>
           <w:tcPr>
-            <w:tcW w:w="1913" w:type="dxa"/>
+            <w:tcW w:w="1953" w:type="dxa"/>
             <w:tcBorders>
               <w:left w:val="single" w:sz="4" w:space="0" w:color="000000"/>
               <w:bottom w:val="single" w:sz="4" w:space="0" w:color="000000"/>
@@ -4441,15 +4622,13 @@
               <w:pStyle w:val="LOnormal"/>
               <w:jc w:val="both"/>
               <w:rPr>
-                <w:rFonts w:ascii="Calibri" w:hAnsi="Calibri" w:eastAsia="Calibri" w:cs="Calibri"/>
-                <w:position w:val="0"/>
-                <w:sz w:val="24"/>
-                <w:sz w:val="24"/>
-                <w:vertAlign w:val="baseline"/>
-              </w:rPr>
-            </w:pPr>
-            <w:r>
-              <w:rPr/>
+                <w:rFonts w:ascii="Arial" w:hAnsi="Arial"/>
+              </w:rPr>
+            </w:pPr>
+            <w:r>
+              <w:rPr>
+                <w:rFonts w:ascii="Arial" w:hAnsi="Arial"/>
+              </w:rPr>
               <w:t>Baja</w:t>
             </w:r>
           </w:p>
@@ -4683,8 +4862,8 @@
       </w:tblPr>
       <w:tblGrid>
         <w:gridCol w:w="1347"/>
+        <w:gridCol w:w="900"/>
         <w:gridCol w:w="901"/>
-        <w:gridCol w:w="900"/>
         <w:gridCol w:w="901"/>
         <w:gridCol w:w="1080"/>
         <w:gridCol w:w="900"/>
@@ -4738,7 +4917,7 @@
         </w:tc>
         <w:tc>
           <w:tcPr>
-            <w:tcW w:w="901" w:type="dxa"/>
+            <w:tcW w:w="900" w:type="dxa"/>
             <w:tcBorders>
               <w:top w:val="single" w:sz="4" w:space="0" w:color="003366"/>
               <w:left w:val="single" w:sz="4" w:space="0" w:color="003366"/>
@@ -4781,7 +4960,7 @@
         </w:tc>
         <w:tc>
           <w:tcPr>
-            <w:tcW w:w="900" w:type="dxa"/>
+            <w:tcW w:w="901" w:type="dxa"/>
             <w:tcBorders>
               <w:top w:val="single" w:sz="4" w:space="0" w:color="003366"/>
               <w:left w:val="single" w:sz="4" w:space="0" w:color="003366"/>
@@ -5043,7 +5222,7 @@
         </w:tc>
         <w:tc>
           <w:tcPr>
-            <w:tcW w:w="901" w:type="dxa"/>
+            <w:tcW w:w="900" w:type="dxa"/>
             <w:tcBorders>
               <w:top w:val="single" w:sz="4" w:space="0" w:color="003366"/>
               <w:left w:val="single" w:sz="4" w:space="0" w:color="003366"/>
@@ -5082,7 +5261,7 @@
         </w:tc>
         <w:tc>
           <w:tcPr>
-            <w:tcW w:w="900" w:type="dxa"/>
+            <w:tcW w:w="901" w:type="dxa"/>
             <w:tcBorders>
               <w:top w:val="single" w:sz="4" w:space="0" w:color="003366"/>
               <w:left w:val="single" w:sz="4" w:space="0" w:color="003366"/>
@@ -5344,7 +5523,7 @@
         </w:tc>
         <w:tc>
           <w:tcPr>
-            <w:tcW w:w="901" w:type="dxa"/>
+            <w:tcW w:w="900" w:type="dxa"/>
             <w:tcBorders>
               <w:top w:val="single" w:sz="4" w:space="0" w:color="003366"/>
               <w:left w:val="single" w:sz="4" w:space="0" w:color="003366"/>
@@ -5384,7 +5563,7 @@
         </w:tc>
         <w:tc>
           <w:tcPr>
-            <w:tcW w:w="900" w:type="dxa"/>
+            <w:tcW w:w="901" w:type="dxa"/>
             <w:tcBorders>
               <w:top w:val="single" w:sz="4" w:space="0" w:color="003366"/>
               <w:left w:val="single" w:sz="4" w:space="0" w:color="003366"/>
@@ -5668,7 +5847,7 @@
         </w:tc>
         <w:tc>
           <w:tcPr>
-            <w:tcW w:w="901" w:type="dxa"/>
+            <w:tcW w:w="900" w:type="dxa"/>
             <w:tcBorders>
               <w:top w:val="single" w:sz="4" w:space="0" w:color="003366"/>
               <w:left w:val="single" w:sz="4" w:space="0" w:color="003366"/>
@@ -5707,7 +5886,7 @@
         </w:tc>
         <w:tc>
           <w:tcPr>
-            <w:tcW w:w="900" w:type="dxa"/>
+            <w:tcW w:w="901" w:type="dxa"/>
             <w:tcBorders>
               <w:top w:val="single" w:sz="4" w:space="0" w:color="003366"/>
               <w:left w:val="single" w:sz="4" w:space="0" w:color="003366"/>
@@ -5956,7 +6135,7 @@
         </w:tc>
         <w:tc>
           <w:tcPr>
-            <w:tcW w:w="901" w:type="dxa"/>
+            <w:tcW w:w="900" w:type="dxa"/>
             <w:tcBorders>
               <w:top w:val="single" w:sz="4" w:space="0" w:color="003366"/>
               <w:left w:val="single" w:sz="4" w:space="0" w:color="003366"/>
@@ -5996,7 +6175,7 @@
         </w:tc>
         <w:tc>
           <w:tcPr>
-            <w:tcW w:w="900" w:type="dxa"/>
+            <w:tcW w:w="901" w:type="dxa"/>
             <w:tcBorders>
               <w:top w:val="single" w:sz="4" w:space="0" w:color="003366"/>
               <w:left w:val="single" w:sz="4" w:space="0" w:color="003366"/>
@@ -6250,7 +6429,7 @@
         </w:tc>
         <w:tc>
           <w:tcPr>
-            <w:tcW w:w="901" w:type="dxa"/>
+            <w:tcW w:w="900" w:type="dxa"/>
             <w:tcBorders>
               <w:top w:val="single" w:sz="4" w:space="0" w:color="003366"/>
               <w:left w:val="single" w:sz="4" w:space="0" w:color="003366"/>
@@ -6293,7 +6472,7 @@
         </w:tc>
         <w:tc>
           <w:tcPr>
-            <w:tcW w:w="900" w:type="dxa"/>
+            <w:tcW w:w="901" w:type="dxa"/>
             <w:tcBorders>
               <w:top w:val="single" w:sz="4" w:space="0" w:color="003366"/>
               <w:left w:val="single" w:sz="4" w:space="0" w:color="003366"/>
@@ -6555,7 +6734,7 @@
         </w:tc>
         <w:tc>
           <w:tcPr>
-            <w:tcW w:w="901" w:type="dxa"/>
+            <w:tcW w:w="900" w:type="dxa"/>
             <w:tcBorders>
               <w:top w:val="single" w:sz="4" w:space="0" w:color="003366"/>
               <w:left w:val="single" w:sz="4" w:space="0" w:color="003366"/>
@@ -6597,7 +6776,7 @@
         </w:tc>
         <w:tc>
           <w:tcPr>
-            <w:tcW w:w="900" w:type="dxa"/>
+            <w:tcW w:w="901" w:type="dxa"/>
             <w:tcBorders>
               <w:top w:val="single" w:sz="4" w:space="0" w:color="003366"/>
               <w:left w:val="single" w:sz="4" w:space="0" w:color="003366"/>
@@ -6987,8 +7166,8 @@
       <w:tblGrid>
         <w:gridCol w:w="421"/>
         <w:gridCol w:w="6238"/>
-        <w:gridCol w:w="417"/>
-        <w:gridCol w:w="415"/>
+        <w:gridCol w:w="418"/>
+        <w:gridCol w:w="414"/>
         <w:gridCol w:w="415"/>
         <w:gridCol w:w="415"/>
         <w:gridCol w:w="414"/>
@@ -7066,7 +7245,7 @@
         </w:tc>
         <w:tc>
           <w:tcPr>
-            <w:tcW w:w="417" w:type="dxa"/>
+            <w:tcW w:w="418" w:type="dxa"/>
             <w:tcBorders>
               <w:top w:val="single" w:sz="12" w:space="0" w:color="728FBC"/>
               <w:left w:val="single" w:sz="12" w:space="0" w:color="728FBC"/>
@@ -7103,7 +7282,7 @@
         </w:tc>
         <w:tc>
           <w:tcPr>
-            <w:tcW w:w="415" w:type="dxa"/>
+            <w:tcW w:w="414" w:type="dxa"/>
             <w:tcBorders>
               <w:top w:val="single" w:sz="12" w:space="0" w:color="728FBC"/>
               <w:left w:val="single" w:sz="12" w:space="0" w:color="728FBC"/>
@@ -7328,7 +7507,7 @@
         </w:tc>
         <w:tc>
           <w:tcPr>
-            <w:tcW w:w="417" w:type="dxa"/>
+            <w:tcW w:w="418" w:type="dxa"/>
             <w:tcBorders>
               <w:top w:val="single" w:sz="12" w:space="0" w:color="728FBC"/>
               <w:left w:val="single" w:sz="12" w:space="0" w:color="728FBC"/>
@@ -7341,6 +7520,7 @@
             <w:pPr>
               <w:pStyle w:val="LOnormal"/>
               <w:ind w:left="-57" w:hanging="0"/>
+              <w:jc w:val="center"/>
               <w:rPr>
                 <w:rFonts w:ascii="Helvetica Neue" w:hAnsi="Helvetica Neue" w:eastAsia="Helvetica Neue" w:cs="Helvetica Neue"/>
                 <w:position w:val="0"/>
@@ -7362,7 +7542,7 @@
         </w:tc>
         <w:tc>
           <w:tcPr>
-            <w:tcW w:w="415" w:type="dxa"/>
+            <w:tcW w:w="414" w:type="dxa"/>
             <w:tcBorders>
               <w:top w:val="single" w:sz="12" w:space="0" w:color="728FBC"/>
               <w:left w:val="single" w:sz="12" w:space="0" w:color="728FBC"/>
@@ -7375,6 +7555,7 @@
             <w:pPr>
               <w:pStyle w:val="LOnormal"/>
               <w:ind w:left="-57" w:hanging="0"/>
+              <w:jc w:val="center"/>
               <w:rPr>
                 <w:rFonts w:ascii="Helvetica Neue" w:hAnsi="Helvetica Neue" w:eastAsia="Helvetica Neue" w:cs="Helvetica Neue"/>
                 <w:position w:val="0"/>
@@ -7384,7 +7565,13 @@
               </w:rPr>
             </w:pPr>
             <w:r>
-              <w:rPr/>
+              <w:rPr>
+                <w:rFonts w:eastAsia="Helvetica Neue" w:cs="Helvetica Neue" w:ascii="Helvetica Neue" w:hAnsi="Helvetica Neue"/>
+                <w:position w:val="0"/>
+                <w:sz w:val="24"/>
+                <w:sz w:val="24"/>
+                <w:vertAlign w:val="baseline"/>
+              </w:rPr>
             </w:r>
           </w:p>
         </w:tc>
@@ -7403,13 +7590,8 @@
             <w:pPr>
               <w:pStyle w:val="LOnormal"/>
               <w:ind w:left="-57" w:hanging="0"/>
-              <w:rPr>
-                <w:rFonts w:ascii="Helvetica Neue" w:hAnsi="Helvetica Neue" w:eastAsia="Helvetica Neue" w:cs="Helvetica Neue"/>
-                <w:position w:val="0"/>
-                <w:sz w:val="24"/>
-                <w:sz w:val="24"/>
-                <w:vertAlign w:val="baseline"/>
-              </w:rPr>
+              <w:jc w:val="center"/>
+              <w:rPr/>
             </w:pPr>
             <w:r>
               <w:rPr>
@@ -7438,13 +7620,8 @@
             <w:pPr>
               <w:pStyle w:val="LOnormal"/>
               <w:ind w:left="-57" w:hanging="0"/>
-              <w:rPr>
-                <w:rFonts w:ascii="Helvetica Neue" w:hAnsi="Helvetica Neue" w:eastAsia="Helvetica Neue" w:cs="Helvetica Neue"/>
-                <w:position w:val="0"/>
-                <w:sz w:val="24"/>
-                <w:sz w:val="24"/>
-                <w:vertAlign w:val="baseline"/>
-              </w:rPr>
+              <w:jc w:val="center"/>
+              <w:rPr/>
             </w:pPr>
             <w:r>
               <w:rPr>
@@ -7473,6 +7650,7 @@
             <w:pPr>
               <w:pStyle w:val="LOnormal"/>
               <w:ind w:left="-57" w:hanging="0"/>
+              <w:jc w:val="center"/>
               <w:rPr>
                 <w:rFonts w:ascii="Helvetica Neue" w:hAnsi="Helvetica Neue" w:eastAsia="Helvetica Neue" w:cs="Helvetica Neue"/>
                 <w:position w:val="0"/>
@@ -7571,7 +7749,7 @@
         </w:tc>
         <w:tc>
           <w:tcPr>
-            <w:tcW w:w="417" w:type="dxa"/>
+            <w:tcW w:w="418" w:type="dxa"/>
             <w:tcBorders>
               <w:top w:val="single" w:sz="12" w:space="0" w:color="728FBC"/>
               <w:left w:val="single" w:sz="12" w:space="0" w:color="728FBC"/>
@@ -7584,6 +7762,7 @@
             <w:pPr>
               <w:pStyle w:val="LOnormal"/>
               <w:ind w:left="-57" w:hanging="0"/>
+              <w:jc w:val="center"/>
               <w:rPr>
                 <w:rFonts w:ascii="Helvetica Neue" w:hAnsi="Helvetica Neue" w:eastAsia="Helvetica Neue" w:cs="Helvetica Neue"/>
                 <w:position w:val="0"/>
@@ -7593,13 +7772,19 @@
               </w:rPr>
             </w:pPr>
             <w:r>
-              <w:rPr/>
-            </w:r>
-          </w:p>
-        </w:tc>
-        <w:tc>
-          <w:tcPr>
-            <w:tcW w:w="415" w:type="dxa"/>
+              <w:rPr>
+                <w:rFonts w:eastAsia="Helvetica Neue" w:cs="Helvetica Neue" w:ascii="Helvetica Neue" w:hAnsi="Helvetica Neue"/>
+                <w:position w:val="0"/>
+                <w:sz w:val="24"/>
+                <w:sz w:val="24"/>
+                <w:vertAlign w:val="baseline"/>
+              </w:rPr>
+            </w:r>
+          </w:p>
+        </w:tc>
+        <w:tc>
+          <w:tcPr>
+            <w:tcW w:w="414" w:type="dxa"/>
             <w:tcBorders>
               <w:top w:val="single" w:sz="12" w:space="0" w:color="728FBC"/>
               <w:left w:val="single" w:sz="12" w:space="0" w:color="728FBC"/>
@@ -7612,13 +7797,8 @@
             <w:pPr>
               <w:pStyle w:val="LOnormal"/>
               <w:ind w:left="-57" w:hanging="0"/>
-              <w:rPr>
-                <w:rFonts w:ascii="Helvetica Neue" w:hAnsi="Helvetica Neue" w:eastAsia="Helvetica Neue" w:cs="Helvetica Neue"/>
-                <w:position w:val="0"/>
-                <w:sz w:val="24"/>
-                <w:sz w:val="24"/>
-                <w:vertAlign w:val="baseline"/>
-              </w:rPr>
+              <w:jc w:val="center"/>
+              <w:rPr/>
             </w:pPr>
             <w:r>
               <w:rPr>
@@ -7647,6 +7827,7 @@
             <w:pPr>
               <w:pStyle w:val="LOnormal"/>
               <w:ind w:hanging="0"/>
+              <w:jc w:val="center"/>
               <w:rPr>
                 <w:rFonts w:ascii="Helvetica Neue" w:hAnsi="Helvetica Neue" w:eastAsia="Helvetica Neue" w:cs="Helvetica Neue"/>
                 <w:position w:val="0"/>
@@ -7656,7 +7837,13 @@
               </w:rPr>
             </w:pPr>
             <w:r>
-              <w:rPr/>
+              <w:rPr>
+                <w:rFonts w:eastAsia="Helvetica Neue" w:cs="Helvetica Neue" w:ascii="Helvetica Neue" w:hAnsi="Helvetica Neue"/>
+                <w:position w:val="0"/>
+                <w:sz w:val="24"/>
+                <w:sz w:val="24"/>
+                <w:vertAlign w:val="baseline"/>
+              </w:rPr>
             </w:r>
           </w:p>
         </w:tc>
@@ -7675,6 +7862,7 @@
             <w:pPr>
               <w:pStyle w:val="LOnormal"/>
               <w:ind w:left="-57" w:hanging="0"/>
+              <w:jc w:val="center"/>
               <w:rPr>
                 <w:rFonts w:ascii="Helvetica Neue" w:hAnsi="Helvetica Neue" w:eastAsia="Helvetica Neue" w:cs="Helvetica Neue"/>
                 <w:position w:val="0"/>
@@ -7709,6 +7897,7 @@
             <w:pPr>
               <w:pStyle w:val="LOnormal"/>
               <w:ind w:left="-57" w:hanging="0"/>
+              <w:jc w:val="center"/>
               <w:rPr>
                 <w:rFonts w:ascii="Helvetica Neue" w:hAnsi="Helvetica Neue" w:eastAsia="Helvetica Neue" w:cs="Helvetica Neue"/>
                 <w:position w:val="0"/>
@@ -7807,7 +7996,7 @@
         </w:tc>
         <w:tc>
           <w:tcPr>
-            <w:tcW w:w="417" w:type="dxa"/>
+            <w:tcW w:w="418" w:type="dxa"/>
             <w:tcBorders>
               <w:top w:val="single" w:sz="12" w:space="0" w:color="728FBC"/>
               <w:left w:val="single" w:sz="12" w:space="0" w:color="728FBC"/>
@@ -7820,6 +8009,7 @@
             <w:pPr>
               <w:pStyle w:val="LOnormal"/>
               <w:ind w:left="-57" w:hanging="0"/>
+              <w:jc w:val="center"/>
               <w:rPr>
                 <w:rFonts w:ascii="Helvetica Neue" w:hAnsi="Helvetica Neue" w:eastAsia="Helvetica Neue" w:cs="Helvetica Neue"/>
                 <w:position w:val="0"/>
@@ -7841,7 +8031,7 @@
         </w:tc>
         <w:tc>
           <w:tcPr>
-            <w:tcW w:w="415" w:type="dxa"/>
+            <w:tcW w:w="414" w:type="dxa"/>
             <w:tcBorders>
               <w:top w:val="single" w:sz="12" w:space="0" w:color="728FBC"/>
               <w:left w:val="single" w:sz="12" w:space="0" w:color="728FBC"/>
@@ -7854,6 +8044,7 @@
             <w:pPr>
               <w:pStyle w:val="LOnormal"/>
               <w:ind w:left="-57" w:hanging="0"/>
+              <w:jc w:val="center"/>
               <w:rPr>
                 <w:rFonts w:ascii="Helvetica Neue" w:hAnsi="Helvetica Neue" w:eastAsia="Helvetica Neue" w:cs="Helvetica Neue"/>
                 <w:position w:val="0"/>
@@ -7888,13 +8079,8 @@
             <w:pPr>
               <w:pStyle w:val="LOnormal"/>
               <w:ind w:left="-57" w:hanging="0"/>
-              <w:rPr>
-                <w:rFonts w:ascii="Helvetica Neue" w:hAnsi="Helvetica Neue" w:eastAsia="Helvetica Neue" w:cs="Helvetica Neue"/>
-                <w:position w:val="0"/>
-                <w:sz w:val="24"/>
-                <w:sz w:val="24"/>
-                <w:vertAlign w:val="baseline"/>
-              </w:rPr>
+              <w:jc w:val="center"/>
+              <w:rPr/>
             </w:pPr>
             <w:r>
               <w:rPr>
@@ -7923,13 +8109,8 @@
             <w:pPr>
               <w:pStyle w:val="LOnormal"/>
               <w:ind w:left="-57" w:hanging="0"/>
-              <w:rPr>
-                <w:rFonts w:ascii="Helvetica Neue" w:hAnsi="Helvetica Neue" w:eastAsia="Helvetica Neue" w:cs="Helvetica Neue"/>
-                <w:position w:val="0"/>
-                <w:sz w:val="24"/>
-                <w:sz w:val="24"/>
-                <w:vertAlign w:val="baseline"/>
-              </w:rPr>
+              <w:jc w:val="center"/>
+              <w:rPr/>
             </w:pPr>
             <w:r>
               <w:rPr>
@@ -7958,6 +8139,7 @@
             <w:pPr>
               <w:pStyle w:val="LOnormal"/>
               <w:ind w:left="-57" w:hanging="0"/>
+              <w:jc w:val="center"/>
               <w:rPr>
                 <w:rFonts w:ascii="Helvetica Neue" w:hAnsi="Helvetica Neue" w:eastAsia="Helvetica Neue" w:cs="Helvetica Neue"/>
                 <w:position w:val="0"/>
@@ -8056,7 +8238,7 @@
         </w:tc>
         <w:tc>
           <w:tcPr>
-            <w:tcW w:w="417" w:type="dxa"/>
+            <w:tcW w:w="418" w:type="dxa"/>
             <w:tcBorders>
               <w:top w:val="single" w:sz="12" w:space="0" w:color="728FBC"/>
               <w:left w:val="single" w:sz="12" w:space="0" w:color="728FBC"/>
@@ -8069,13 +8251,8 @@
             <w:pPr>
               <w:pStyle w:val="LOnormal"/>
               <w:ind w:left="-57" w:hanging="0"/>
-              <w:rPr>
-                <w:rFonts w:ascii="Helvetica Neue" w:hAnsi="Helvetica Neue" w:eastAsia="Helvetica Neue" w:cs="Helvetica Neue"/>
-                <w:position w:val="0"/>
-                <w:sz w:val="24"/>
-                <w:sz w:val="24"/>
-                <w:vertAlign w:val="baseline"/>
-              </w:rPr>
+              <w:jc w:val="center"/>
+              <w:rPr/>
             </w:pPr>
             <w:r>
               <w:rPr>
@@ -8091,7 +8268,7 @@
         </w:tc>
         <w:tc>
           <w:tcPr>
-            <w:tcW w:w="415" w:type="dxa"/>
+            <w:tcW w:w="414" w:type="dxa"/>
             <w:tcBorders>
               <w:top w:val="single" w:sz="12" w:space="0" w:color="728FBC"/>
               <w:left w:val="single" w:sz="12" w:space="0" w:color="728FBC"/>
@@ -8104,13 +8281,8 @@
             <w:pPr>
               <w:pStyle w:val="LOnormal"/>
               <w:ind w:left="-57" w:hanging="0"/>
-              <w:rPr>
-                <w:rFonts w:ascii="Helvetica Neue" w:hAnsi="Helvetica Neue" w:eastAsia="Helvetica Neue" w:cs="Helvetica Neue"/>
-                <w:position w:val="0"/>
-                <w:sz w:val="24"/>
-                <w:sz w:val="24"/>
-                <w:vertAlign w:val="baseline"/>
-              </w:rPr>
+              <w:jc w:val="center"/>
+              <w:rPr/>
             </w:pPr>
             <w:r>
               <w:rPr>
@@ -8139,6 +8311,7 @@
             <w:pPr>
               <w:pStyle w:val="LOnormal"/>
               <w:ind w:left="-57" w:hanging="0"/>
+              <w:jc w:val="center"/>
               <w:rPr>
                 <w:rFonts w:ascii="Helvetica Neue" w:hAnsi="Helvetica Neue" w:eastAsia="Helvetica Neue" w:cs="Helvetica Neue"/>
                 <w:position w:val="0"/>
@@ -8173,6 +8346,7 @@
             <w:pPr>
               <w:pStyle w:val="LOnormal"/>
               <w:ind w:left="-57" w:hanging="0"/>
+              <w:jc w:val="center"/>
               <w:rPr>
                 <w:rFonts w:ascii="Helvetica Neue" w:hAnsi="Helvetica Neue" w:eastAsia="Helvetica Neue" w:cs="Helvetica Neue"/>
                 <w:position w:val="0"/>
@@ -8207,6 +8381,7 @@
             <w:pPr>
               <w:pStyle w:val="LOnormal"/>
               <w:ind w:left="-57" w:hanging="0"/>
+              <w:jc w:val="center"/>
               <w:rPr>
                 <w:rFonts w:ascii="Helvetica Neue" w:hAnsi="Helvetica Neue" w:eastAsia="Helvetica Neue" w:cs="Helvetica Neue"/>
                 <w:position w:val="0"/>
@@ -8305,7 +8480,7 @@
         </w:tc>
         <w:tc>
           <w:tcPr>
-            <w:tcW w:w="417" w:type="dxa"/>
+            <w:tcW w:w="418" w:type="dxa"/>
             <w:tcBorders>
               <w:top w:val="single" w:sz="12" w:space="0" w:color="728FBC"/>
               <w:left w:val="single" w:sz="12" w:space="0" w:color="728FBC"/>
@@ -8318,6 +8493,7 @@
             <w:pPr>
               <w:pStyle w:val="LOnormal"/>
               <w:ind w:left="-57" w:hanging="0"/>
+              <w:jc w:val="center"/>
               <w:rPr>
                 <w:rFonts w:ascii="Helvetica Neue" w:hAnsi="Helvetica Neue" w:eastAsia="Helvetica Neue" w:cs="Helvetica Neue"/>
                 <w:position w:val="0"/>
@@ -8339,7 +8515,7 @@
         </w:tc>
         <w:tc>
           <w:tcPr>
-            <w:tcW w:w="415" w:type="dxa"/>
+            <w:tcW w:w="414" w:type="dxa"/>
             <w:tcBorders>
               <w:top w:val="single" w:sz="12" w:space="0" w:color="728FBC"/>
               <w:left w:val="single" w:sz="12" w:space="0" w:color="728FBC"/>
@@ -8352,6 +8528,7 @@
             <w:pPr>
               <w:pStyle w:val="LOnormal"/>
               <w:ind w:left="-57" w:hanging="0"/>
+              <w:jc w:val="center"/>
               <w:rPr>
                 <w:rFonts w:ascii="Helvetica Neue" w:hAnsi="Helvetica Neue" w:eastAsia="Helvetica Neue" w:cs="Helvetica Neue"/>
                 <w:position w:val="0"/>
@@ -8386,13 +8563,8 @@
             <w:pPr>
               <w:pStyle w:val="LOnormal"/>
               <w:ind w:left="-57" w:hanging="0"/>
-              <w:rPr>
-                <w:rFonts w:ascii="Helvetica Neue" w:hAnsi="Helvetica Neue" w:eastAsia="Helvetica Neue" w:cs="Helvetica Neue"/>
-                <w:position w:val="0"/>
-                <w:sz w:val="24"/>
-                <w:sz w:val="24"/>
-                <w:vertAlign w:val="baseline"/>
-              </w:rPr>
+              <w:jc w:val="center"/>
+              <w:rPr/>
             </w:pPr>
             <w:r>
               <w:rPr>
@@ -8421,13 +8593,8 @@
             <w:pPr>
               <w:pStyle w:val="LOnormal"/>
               <w:ind w:left="-57" w:hanging="0"/>
-              <w:rPr>
-                <w:rFonts w:ascii="Helvetica Neue" w:hAnsi="Helvetica Neue" w:eastAsia="Helvetica Neue" w:cs="Helvetica Neue"/>
-                <w:position w:val="0"/>
-                <w:sz w:val="24"/>
-                <w:sz w:val="24"/>
-                <w:vertAlign w:val="baseline"/>
-              </w:rPr>
+              <w:jc w:val="center"/>
+              <w:rPr/>
             </w:pPr>
             <w:r>
               <w:rPr>
@@ -8456,6 +8623,7 @@
             <w:pPr>
               <w:pStyle w:val="LOnormal"/>
               <w:ind w:left="-57" w:hanging="0"/>
+              <w:jc w:val="center"/>
               <w:rPr>
                 <w:rFonts w:ascii="Helvetica Neue" w:hAnsi="Helvetica Neue" w:eastAsia="Helvetica Neue" w:cs="Helvetica Neue"/>
                 <w:position w:val="0"/>
@@ -8554,7 +8722,7 @@
         </w:tc>
         <w:tc>
           <w:tcPr>
-            <w:tcW w:w="417" w:type="dxa"/>
+            <w:tcW w:w="418" w:type="dxa"/>
             <w:tcBorders>
               <w:top w:val="single" w:sz="12" w:space="0" w:color="728FBC"/>
               <w:left w:val="single" w:sz="12" w:space="0" w:color="728FBC"/>
@@ -8567,13 +8735,8 @@
             <w:pPr>
               <w:pStyle w:val="LOnormal"/>
               <w:ind w:left="-57" w:hanging="0"/>
-              <w:rPr>
-                <w:rFonts w:ascii="Helvetica Neue" w:hAnsi="Helvetica Neue" w:eastAsia="Helvetica Neue" w:cs="Helvetica Neue"/>
-                <w:position w:val="0"/>
-                <w:sz w:val="24"/>
-                <w:sz w:val="24"/>
-                <w:vertAlign w:val="baseline"/>
-              </w:rPr>
+              <w:jc w:val="center"/>
+              <w:rPr/>
             </w:pPr>
             <w:r>
               <w:rPr>
@@ -8589,7 +8752,7 @@
         </w:tc>
         <w:tc>
           <w:tcPr>
-            <w:tcW w:w="415" w:type="dxa"/>
+            <w:tcW w:w="414" w:type="dxa"/>
             <w:tcBorders>
               <w:top w:val="single" w:sz="12" w:space="0" w:color="728FBC"/>
               <w:left w:val="single" w:sz="12" w:space="0" w:color="728FBC"/>
@@ -8602,6 +8765,7 @@
             <w:pPr>
               <w:pStyle w:val="LOnormal"/>
               <w:ind w:left="-57" w:hanging="0"/>
+              <w:jc w:val="center"/>
               <w:rPr>
                 <w:rFonts w:ascii="Helvetica Neue" w:hAnsi="Helvetica Neue" w:eastAsia="Helvetica Neue" w:cs="Helvetica Neue"/>
                 <w:position w:val="0"/>
@@ -8636,13 +8800,8 @@
             <w:pPr>
               <w:pStyle w:val="LOnormal"/>
               <w:ind w:left="-57" w:hanging="0"/>
-              <w:rPr>
-                <w:rFonts w:ascii="Helvetica Neue" w:hAnsi="Helvetica Neue" w:eastAsia="Helvetica Neue" w:cs="Helvetica Neue"/>
-                <w:position w:val="0"/>
-                <w:sz w:val="24"/>
-                <w:sz w:val="24"/>
-                <w:vertAlign w:val="baseline"/>
-              </w:rPr>
+              <w:jc w:val="center"/>
+              <w:rPr/>
             </w:pPr>
             <w:r>
               <w:rPr>
@@ -8671,6 +8830,7 @@
             <w:pPr>
               <w:pStyle w:val="LOnormal"/>
               <w:ind w:left="-57" w:hanging="0"/>
+              <w:jc w:val="center"/>
               <w:rPr>
                 <w:rFonts w:ascii="Helvetica Neue" w:hAnsi="Helvetica Neue" w:eastAsia="Helvetica Neue" w:cs="Helvetica Neue"/>
                 <w:position w:val="0"/>
@@ -8705,6 +8865,7 @@
             <w:pPr>
               <w:pStyle w:val="LOnormal"/>
               <w:ind w:left="-57" w:hanging="0"/>
+              <w:jc w:val="center"/>
               <w:rPr>
                 <w:rFonts w:ascii="Helvetica Neue" w:hAnsi="Helvetica Neue" w:eastAsia="Helvetica Neue" w:cs="Helvetica Neue"/>
                 <w:position w:val="0"/>
@@ -8803,7 +8964,7 @@
         </w:tc>
         <w:tc>
           <w:tcPr>
-            <w:tcW w:w="417" w:type="dxa"/>
+            <w:tcW w:w="418" w:type="dxa"/>
             <w:tcBorders>
               <w:top w:val="single" w:sz="12" w:space="0" w:color="728FBC"/>
               <w:left w:val="single" w:sz="12" w:space="0" w:color="728FBC"/>
@@ -8816,6 +8977,7 @@
             <w:pPr>
               <w:pStyle w:val="LOnormal"/>
               <w:ind w:left="-57" w:hanging="0"/>
+              <w:jc w:val="center"/>
               <w:rPr>
                 <w:rFonts w:ascii="Helvetica Neue" w:hAnsi="Helvetica Neue" w:eastAsia="Helvetica Neue" w:cs="Helvetica Neue"/>
                 <w:position w:val="0"/>
@@ -8837,7 +8999,7 @@
         </w:tc>
         <w:tc>
           <w:tcPr>
-            <w:tcW w:w="415" w:type="dxa"/>
+            <w:tcW w:w="414" w:type="dxa"/>
             <w:tcBorders>
               <w:top w:val="single" w:sz="12" w:space="0" w:color="728FBC"/>
               <w:left w:val="single" w:sz="12" w:space="0" w:color="728FBC"/>
@@ -8850,13 +9012,8 @@
             <w:pPr>
               <w:pStyle w:val="LOnormal"/>
               <w:ind w:left="-57" w:hanging="0"/>
-              <w:rPr>
-                <w:rFonts w:ascii="Helvetica Neue" w:hAnsi="Helvetica Neue" w:eastAsia="Helvetica Neue" w:cs="Helvetica Neue"/>
-                <w:position w:val="0"/>
-                <w:sz w:val="24"/>
-                <w:sz w:val="24"/>
-                <w:vertAlign w:val="baseline"/>
-              </w:rPr>
+              <w:jc w:val="center"/>
+              <w:rPr/>
             </w:pPr>
             <w:r>
               <w:rPr>
@@ -8885,6 +9042,7 @@
             <w:pPr>
               <w:pStyle w:val="LOnormal"/>
               <w:ind w:left="-57" w:hanging="0"/>
+              <w:jc w:val="center"/>
               <w:rPr>
                 <w:rFonts w:ascii="Helvetica Neue" w:hAnsi="Helvetica Neue" w:eastAsia="Helvetica Neue" w:cs="Helvetica Neue"/>
                 <w:position w:val="0"/>
@@ -8894,7 +9052,13 @@
               </w:rPr>
             </w:pPr>
             <w:r>
-              <w:rPr/>
+              <w:rPr>
+                <w:rFonts w:eastAsia="Helvetica Neue" w:cs="Helvetica Neue" w:ascii="Helvetica Neue" w:hAnsi="Helvetica Neue"/>
+                <w:position w:val="0"/>
+                <w:sz w:val="24"/>
+                <w:sz w:val="24"/>
+                <w:vertAlign w:val="baseline"/>
+              </w:rPr>
             </w:r>
           </w:p>
         </w:tc>
@@ -8913,13 +9077,8 @@
             <w:pPr>
               <w:pStyle w:val="LOnormal"/>
               <w:ind w:left="-57" w:hanging="0"/>
-              <w:rPr>
-                <w:rFonts w:ascii="Helvetica Neue" w:hAnsi="Helvetica Neue" w:eastAsia="Helvetica Neue" w:cs="Helvetica Neue"/>
-                <w:position w:val="0"/>
-                <w:sz w:val="24"/>
-                <w:sz w:val="24"/>
-                <w:vertAlign w:val="baseline"/>
-              </w:rPr>
+              <w:jc w:val="center"/>
+              <w:rPr/>
             </w:pPr>
             <w:r>
               <w:rPr>
@@ -8948,6 +9107,7 @@
             <w:pPr>
               <w:pStyle w:val="LOnormal"/>
               <w:ind w:left="-57" w:hanging="0"/>
+              <w:jc w:val="center"/>
               <w:rPr>
                 <w:rFonts w:ascii="Helvetica Neue" w:hAnsi="Helvetica Neue" w:eastAsia="Helvetica Neue" w:cs="Helvetica Neue"/>
                 <w:position w:val="0"/>
@@ -8957,7 +9117,13 @@
               </w:rPr>
             </w:pPr>
             <w:r>
-              <w:rPr/>
+              <w:rPr>
+                <w:rFonts w:eastAsia="Helvetica Neue" w:cs="Helvetica Neue" w:ascii="Helvetica Neue" w:hAnsi="Helvetica Neue"/>
+                <w:position w:val="0"/>
+                <w:sz w:val="24"/>
+                <w:sz w:val="24"/>
+                <w:vertAlign w:val="baseline"/>
+              </w:rPr>
             </w:r>
           </w:p>
         </w:tc>
@@ -9040,7 +9206,7 @@
         </w:tc>
         <w:tc>
           <w:tcPr>
-            <w:tcW w:w="417" w:type="dxa"/>
+            <w:tcW w:w="418" w:type="dxa"/>
             <w:tcBorders>
               <w:top w:val="single" w:sz="12" w:space="0" w:color="728FBC"/>
               <w:left w:val="single" w:sz="12" w:space="0" w:color="728FBC"/>
@@ -9053,13 +9219,8 @@
             <w:pPr>
               <w:pStyle w:val="LOnormal"/>
               <w:ind w:left="-57" w:hanging="0"/>
-              <w:rPr>
-                <w:rFonts w:ascii="Helvetica Neue" w:hAnsi="Helvetica Neue" w:eastAsia="Helvetica Neue" w:cs="Helvetica Neue"/>
-                <w:position w:val="0"/>
-                <w:sz w:val="24"/>
-                <w:sz w:val="24"/>
-                <w:vertAlign w:val="baseline"/>
-              </w:rPr>
+              <w:jc w:val="center"/>
+              <w:rPr/>
             </w:pPr>
             <w:r>
               <w:rPr>
@@ -9075,7 +9236,7 @@
         </w:tc>
         <w:tc>
           <w:tcPr>
-            <w:tcW w:w="415" w:type="dxa"/>
+            <w:tcW w:w="414" w:type="dxa"/>
             <w:tcBorders>
               <w:top w:val="single" w:sz="12" w:space="0" w:color="728FBC"/>
               <w:left w:val="single" w:sz="12" w:space="0" w:color="728FBC"/>
@@ -9088,6 +9249,7 @@
             <w:pPr>
               <w:pStyle w:val="LOnormal"/>
               <w:ind w:left="-57" w:hanging="0"/>
+              <w:jc w:val="center"/>
               <w:rPr>
                 <w:rFonts w:ascii="Helvetica Neue" w:hAnsi="Helvetica Neue" w:eastAsia="Helvetica Neue" w:cs="Helvetica Neue"/>
                 <w:position w:val="0"/>
@@ -9097,7 +9259,13 @@
               </w:rPr>
             </w:pPr>
             <w:r>
-              <w:rPr/>
+              <w:rPr>
+                <w:rFonts w:eastAsia="Helvetica Neue" w:cs="Helvetica Neue" w:ascii="Helvetica Neue" w:hAnsi="Helvetica Neue"/>
+                <w:position w:val="0"/>
+                <w:sz w:val="24"/>
+                <w:sz w:val="24"/>
+                <w:vertAlign w:val="baseline"/>
+              </w:rPr>
             </w:r>
           </w:p>
         </w:tc>
@@ -9116,6 +9284,7 @@
             <w:pPr>
               <w:pStyle w:val="LOnormal"/>
               <w:ind w:left="-57" w:hanging="0"/>
+              <w:jc w:val="center"/>
               <w:rPr>
                 <w:rFonts w:ascii="Helvetica Neue" w:hAnsi="Helvetica Neue" w:eastAsia="Helvetica Neue" w:cs="Helvetica Neue"/>
                 <w:position w:val="0"/>
@@ -9150,13 +9319,8 @@
             <w:pPr>
               <w:pStyle w:val="LOnormal"/>
               <w:ind w:left="-57" w:hanging="0"/>
-              <w:rPr>
-                <w:rFonts w:ascii="Helvetica Neue" w:hAnsi="Helvetica Neue" w:eastAsia="Helvetica Neue" w:cs="Helvetica Neue"/>
-                <w:position w:val="0"/>
-                <w:sz w:val="24"/>
-                <w:sz w:val="24"/>
-                <w:vertAlign w:val="baseline"/>
-              </w:rPr>
+              <w:jc w:val="center"/>
+              <w:rPr/>
             </w:pPr>
             <w:r>
               <w:rPr>
@@ -9185,6 +9349,7 @@
             <w:pPr>
               <w:pStyle w:val="LOnormal"/>
               <w:ind w:left="-57" w:hanging="0"/>
+              <w:jc w:val="center"/>
               <w:rPr>
                 <w:rFonts w:ascii="Helvetica Neue" w:hAnsi="Helvetica Neue" w:eastAsia="Helvetica Neue" w:cs="Helvetica Neue"/>
                 <w:position w:val="0"/>
@@ -9283,7 +9448,7 @@
         </w:tc>
         <w:tc>
           <w:tcPr>
-            <w:tcW w:w="417" w:type="dxa"/>
+            <w:tcW w:w="418" w:type="dxa"/>
             <w:tcBorders>
               <w:top w:val="single" w:sz="12" w:space="0" w:color="728FBC"/>
               <w:left w:val="single" w:sz="12" w:space="0" w:color="728FBC"/>
@@ -9296,6 +9461,7 @@
             <w:pPr>
               <w:pStyle w:val="LOnormal"/>
               <w:ind w:left="-57" w:hanging="0"/>
+              <w:jc w:val="center"/>
               <w:rPr>
                 <w:rFonts w:ascii="Helvetica Neue" w:hAnsi="Helvetica Neue" w:eastAsia="Helvetica Neue" w:cs="Helvetica Neue"/>
                 <w:position w:val="0"/>
@@ -9317,7 +9483,7 @@
         </w:tc>
         <w:tc>
           <w:tcPr>
-            <w:tcW w:w="415" w:type="dxa"/>
+            <w:tcW w:w="414" w:type="dxa"/>
             <w:tcBorders>
               <w:top w:val="single" w:sz="12" w:space="0" w:color="728FBC"/>
               <w:left w:val="single" w:sz="12" w:space="0" w:color="728FBC"/>
@@ -9330,6 +9496,7 @@
             <w:pPr>
               <w:pStyle w:val="LOnormal"/>
               <w:ind w:left="-57" w:hanging="0"/>
+              <w:jc w:val="center"/>
               <w:rPr>
                 <w:rFonts w:ascii="Helvetica Neue" w:hAnsi="Helvetica Neue" w:eastAsia="Helvetica Neue" w:cs="Helvetica Neue"/>
                 <w:position w:val="0"/>
@@ -9339,7 +9506,13 @@
               </w:rPr>
             </w:pPr>
             <w:r>
-              <w:rPr/>
+              <w:rPr>
+                <w:rFonts w:eastAsia="Helvetica Neue" w:cs="Helvetica Neue" w:ascii="Helvetica Neue" w:hAnsi="Helvetica Neue"/>
+                <w:position w:val="0"/>
+                <w:sz w:val="24"/>
+                <w:sz w:val="24"/>
+                <w:vertAlign w:val="baseline"/>
+              </w:rPr>
             </w:r>
           </w:p>
         </w:tc>
@@ -9358,13 +9531,8 @@
             <w:pPr>
               <w:pStyle w:val="LOnormal"/>
               <w:ind w:left="-57" w:hanging="0"/>
-              <w:rPr>
-                <w:rFonts w:ascii="Helvetica Neue" w:hAnsi="Helvetica Neue" w:eastAsia="Helvetica Neue" w:cs="Helvetica Neue"/>
-                <w:position w:val="0"/>
-                <w:sz w:val="24"/>
-                <w:sz w:val="24"/>
-                <w:vertAlign w:val="baseline"/>
-              </w:rPr>
+              <w:jc w:val="center"/>
+              <w:rPr/>
             </w:pPr>
             <w:r>
               <w:rPr>
@@ -9393,13 +9561,8 @@
             <w:pPr>
               <w:pStyle w:val="LOnormal"/>
               <w:ind w:left="-57" w:hanging="0"/>
-              <w:rPr>
-                <w:rFonts w:ascii="Helvetica Neue" w:hAnsi="Helvetica Neue" w:eastAsia="Helvetica Neue" w:cs="Helvetica Neue"/>
-                <w:position w:val="0"/>
-                <w:sz w:val="24"/>
-                <w:sz w:val="24"/>
-                <w:vertAlign w:val="baseline"/>
-              </w:rPr>
+              <w:jc w:val="center"/>
+              <w:rPr/>
             </w:pPr>
             <w:r>
               <w:rPr>
@@ -9428,6 +9591,7 @@
             <w:pPr>
               <w:pStyle w:val="LOnormal"/>
               <w:ind w:left="-57" w:hanging="0"/>
+              <w:jc w:val="center"/>
               <w:rPr>
                 <w:rFonts w:ascii="Helvetica Neue" w:hAnsi="Helvetica Neue" w:eastAsia="Helvetica Neue" w:cs="Helvetica Neue"/>
                 <w:position w:val="0"/>
@@ -9526,7 +9690,7 @@
         </w:tc>
         <w:tc>
           <w:tcPr>
-            <w:tcW w:w="417" w:type="dxa"/>
+            <w:tcW w:w="418" w:type="dxa"/>
             <w:tcBorders>
               <w:top w:val="single" w:sz="12" w:space="0" w:color="728FBC"/>
               <w:left w:val="single" w:sz="12" w:space="0" w:color="728FBC"/>
@@ -9539,6 +9703,7 @@
             <w:pPr>
               <w:pStyle w:val="LOnormal"/>
               <w:ind w:left="-57" w:hanging="0"/>
+              <w:jc w:val="center"/>
               <w:rPr>
                 <w:rFonts w:ascii="Helvetica Neue" w:hAnsi="Helvetica Neue" w:eastAsia="Helvetica Neue" w:cs="Helvetica Neue"/>
                 <w:position w:val="0"/>
@@ -9548,13 +9713,19 @@
               </w:rPr>
             </w:pPr>
             <w:r>
-              <w:rPr/>
-            </w:r>
-          </w:p>
-        </w:tc>
-        <w:tc>
-          <w:tcPr>
-            <w:tcW w:w="415" w:type="dxa"/>
+              <w:rPr>
+                <w:rFonts w:eastAsia="Helvetica Neue" w:cs="Helvetica Neue" w:ascii="Helvetica Neue" w:hAnsi="Helvetica Neue"/>
+                <w:position w:val="0"/>
+                <w:sz w:val="24"/>
+                <w:sz w:val="24"/>
+                <w:vertAlign w:val="baseline"/>
+              </w:rPr>
+            </w:r>
+          </w:p>
+        </w:tc>
+        <w:tc>
+          <w:tcPr>
+            <w:tcW w:w="414" w:type="dxa"/>
             <w:tcBorders>
               <w:top w:val="single" w:sz="12" w:space="0" w:color="728FBC"/>
               <w:left w:val="single" w:sz="12" w:space="0" w:color="728FBC"/>
@@ -9567,13 +9738,8 @@
             <w:pPr>
               <w:pStyle w:val="LOnormal"/>
               <w:ind w:left="-57" w:hanging="0"/>
-              <w:rPr>
-                <w:rFonts w:ascii="Helvetica Neue" w:hAnsi="Helvetica Neue" w:eastAsia="Helvetica Neue" w:cs="Helvetica Neue"/>
-                <w:position w:val="0"/>
-                <w:sz w:val="24"/>
-                <w:sz w:val="24"/>
-                <w:vertAlign w:val="baseline"/>
-              </w:rPr>
+              <w:jc w:val="center"/>
+              <w:rPr/>
             </w:pPr>
             <w:r>
               <w:rPr>
@@ -9602,6 +9768,7 @@
             <w:pPr>
               <w:pStyle w:val="LOnormal"/>
               <w:ind w:left="-57" w:hanging="0"/>
+              <w:jc w:val="center"/>
               <w:rPr>
                 <w:rFonts w:ascii="Helvetica Neue" w:hAnsi="Helvetica Neue" w:eastAsia="Helvetica Neue" w:cs="Helvetica Neue"/>
                 <w:position w:val="0"/>
@@ -9636,6 +9803,7 @@
             <w:pPr>
               <w:pStyle w:val="LOnormal"/>
               <w:ind w:left="-57" w:hanging="0"/>
+              <w:jc w:val="center"/>
               <w:rPr>
                 <w:rFonts w:ascii="Helvetica Neue" w:hAnsi="Helvetica Neue" w:eastAsia="Helvetica Neue" w:cs="Helvetica Neue"/>
                 <w:position w:val="0"/>
@@ -9670,6 +9838,7 @@
             <w:pPr>
               <w:pStyle w:val="LOnormal"/>
               <w:ind w:left="-57" w:hanging="0"/>
+              <w:jc w:val="center"/>
               <w:rPr>
                 <w:rFonts w:ascii="Helvetica Neue" w:hAnsi="Helvetica Neue" w:eastAsia="Helvetica Neue" w:cs="Helvetica Neue"/>
                 <w:position w:val="0"/>
@@ -9784,13 +9953,8 @@
             <w:pPr>
               <w:pStyle w:val="LOnormal"/>
               <w:ind w:left="-57" w:hanging="0"/>
-              <w:rPr>
-                <w:rFonts w:ascii="Helvetica Neue" w:hAnsi="Helvetica Neue" w:eastAsia="Helvetica Neue" w:cs="Helvetica Neue"/>
-                <w:position w:val="0"/>
-                <w:sz w:val="24"/>
-                <w:sz w:val="24"/>
-                <w:vertAlign w:val="baseline"/>
-              </w:rPr>
+              <w:jc w:val="center"/>
+              <w:rPr/>
             </w:pPr>
             <w:r>
               <w:rPr>
@@ -9800,17 +9964,7 @@
                 <w:sz w:val="24"/>
                 <w:vertAlign w:val="baseline"/>
               </w:rPr>
-              <w:t>6</w:t>
-            </w:r>
-            <w:r>
-              <w:rPr>
-                <w:rFonts w:eastAsia="Helvetica Neue" w:cs="Helvetica Neue" w:ascii="Helvetica Neue" w:hAnsi="Helvetica Neue"/>
-                <w:position w:val="0"/>
-                <w:sz w:val="24"/>
-                <w:sz w:val="24"/>
-                <w:vertAlign w:val="baseline"/>
-              </w:rPr>
-              <w:t>7.5</w:t>
+              <w:t>67.5</w:t>
             </w:r>
           </w:p>
         </w:tc>
@@ -9862,6 +10016,60 @@
         </w:rPr>
       </w:pPr>
       <w:r>
+        <w:rPr/>
+      </w:r>
+    </w:p>
+    <w:p>
+      <w:pPr>
+        <w:pStyle w:val="LOnormal"/>
+        <w:widowControl/>
+        <w:shd w:val="clear" w:fill="auto"/>
+        <w:spacing w:lineRule="auto" w:line="240" w:before="200" w:after="0"/>
+        <w:ind w:left="720" w:right="0" w:hanging="720"/>
+        <w:jc w:val="left"/>
+        <w:rPr>
+          <w:rFonts w:ascii="Calibri" w:hAnsi="Calibri" w:eastAsia="Calibri" w:cs="Calibri"/>
+          <w:b/>
+          <w:b/>
+        </w:rPr>
+      </w:pPr>
+      <w:r>
+        <w:rPr/>
+      </w:r>
+    </w:p>
+    <w:p>
+      <w:pPr>
+        <w:pStyle w:val="LOnormal"/>
+        <w:widowControl/>
+        <w:shd w:val="clear" w:fill="auto"/>
+        <w:spacing w:lineRule="auto" w:line="240" w:before="200" w:after="0"/>
+        <w:ind w:left="720" w:right="0" w:hanging="720"/>
+        <w:jc w:val="left"/>
+        <w:rPr>
+          <w:rFonts w:ascii="Calibri" w:hAnsi="Calibri" w:eastAsia="Calibri" w:cs="Calibri"/>
+          <w:b/>
+          <w:b/>
+        </w:rPr>
+      </w:pPr>
+      <w:r>
+        <w:rPr/>
+      </w:r>
+    </w:p>
+    <w:p>
+      <w:pPr>
+        <w:pStyle w:val="LOnormal"/>
+        <w:widowControl/>
+        <w:shd w:val="clear" w:fill="auto"/>
+        <w:spacing w:lineRule="auto" w:line="240" w:before="200" w:after="0"/>
+        <w:ind w:left="720" w:right="0" w:hanging="720"/>
+        <w:jc w:val="left"/>
+        <w:rPr>
+          <w:rFonts w:ascii="Calibri" w:hAnsi="Calibri" w:eastAsia="Calibri" w:cs="Calibri"/>
+          <w:b/>
+          <w:b/>
+        </w:rPr>
+      </w:pPr>
+      <w:r>
         <w:rPr>
           <w:rFonts w:eastAsia="Calibri" w:cs="Calibri" w:ascii="Calibri" w:hAnsi="Calibri"/>
           <w:b/>
@@ -9891,11 +10099,17 @@
     <w:p>
       <w:pPr>
         <w:pStyle w:val="LOnormal"/>
+        <w:widowControl/>
+        <w:suppressAutoHyphens w:val="true"/>
+        <w:bidi w:val="0"/>
         <w:spacing w:lineRule="auto" w:line="240" w:before="0" w:after="60"/>
-        <w:ind w:left="720" w:hanging="0"/>
-        <w:rPr>
-          <w:rFonts w:ascii="Cambría" w:hAnsi="Cambría" w:eastAsia="Verdana" w:cs="Verdana"/>
-          <w:b w:val="false"/>
+        <w:ind w:left="0" w:right="0" w:hanging="0"/>
+        <w:jc w:val="left"/>
+        <w:rPr/>
+      </w:pPr>
+      <w:r>
+        <w:rPr>
+          <w:rFonts w:eastAsia="Verdana" w:cs="Verdana" w:ascii="Cambría" w:hAnsi="Cambría"/>
           <w:b w:val="false"/>
           <w:bCs w:val="false"/>
           <w:color w:val="000000"/>
@@ -9905,6 +10119,19 @@
           <w:szCs w:val="24"/>
           <w:vertAlign w:val="baseline"/>
         </w:rPr>
+        <w:t>No hay una página de ayuda ni preguntas frecuentes, Tampoco muestra la ruta de dónde estamos en cada momento.</w:t>
+      </w:r>
+    </w:p>
+    <w:p>
+      <w:pPr>
+        <w:pStyle w:val="LOnormal"/>
+        <w:widowControl/>
+        <w:suppressAutoHyphens w:val="true"/>
+        <w:bidi w:val="0"/>
+        <w:spacing w:lineRule="auto" w:line="240" w:before="0" w:after="60"/>
+        <w:ind w:left="0" w:right="0" w:hanging="0"/>
+        <w:jc w:val="left"/>
+        <w:rPr/>
       </w:pPr>
       <w:r>
         <w:rPr>
@@ -9918,8 +10145,22 @@
           <w:szCs w:val="24"/>
           <w:vertAlign w:val="baseline"/>
         </w:rPr>
-        <w:t xml:space="preserve">No hay una página de ayuda </w:t>
-      </w:r>
+        <w:t xml:space="preserve">La navegación entre secciones es algo confusa, en especial no queda claro que haya que deslizar hacia los lados solo con los tres puntos. </w:t>
+        <w:br/>
+        <w:t>Además no está claro dónde está la sección de crear un nuevo viaje, si en tus viajes o en organizar, y el foro está bastante escondido.</w:t>
+      </w:r>
+    </w:p>
+    <w:p>
+      <w:pPr>
+        <w:pStyle w:val="LOnormal"/>
+        <w:widowControl/>
+        <w:suppressAutoHyphens w:val="true"/>
+        <w:bidi w:val="0"/>
+        <w:spacing w:lineRule="auto" w:line="240" w:before="0" w:after="60"/>
+        <w:ind w:left="0" w:right="0" w:hanging="0"/>
+        <w:jc w:val="left"/>
+        <w:rPr/>
+      </w:pPr>
       <w:r>
         <w:rPr>
           <w:rFonts w:eastAsia="Verdana" w:cs="Verdana" w:ascii="Cambría" w:hAnsi="Cambría"/>
@@ -9932,117 +10173,7 @@
           <w:szCs w:val="24"/>
           <w:vertAlign w:val="baseline"/>
         </w:rPr>
-        <w:t>ni preguntas frecuentes, Tampoco</w:t>
-      </w:r>
-      <w:r>
-        <w:rPr>
-          <w:rFonts w:eastAsia="Verdana" w:cs="Verdana" w:ascii="Cambría" w:hAnsi="Cambría"/>
-          <w:b w:val="false"/>
-          <w:bCs w:val="false"/>
-          <w:color w:val="000000"/>
-          <w:position w:val="0"/>
-          <w:sz w:val="24"/>
-          <w:sz w:val="24"/>
-          <w:szCs w:val="24"/>
-          <w:vertAlign w:val="baseline"/>
-        </w:rPr>
-        <w:t xml:space="preserve"> muestra la ruta de dónde estamos en cada momento.</w:t>
-      </w:r>
-    </w:p>
-    <w:p>
-      <w:pPr>
-        <w:pStyle w:val="LOnormal"/>
-        <w:spacing w:lineRule="auto" w:line="240" w:before="0" w:after="60"/>
-        <w:ind w:left="720" w:hanging="0"/>
-        <w:rPr>
-          <w:rFonts w:ascii="Cambría" w:hAnsi="Cambría" w:eastAsia="Verdana" w:cs="Verdana"/>
-          <w:b w:val="false"/>
-          <w:b w:val="false"/>
-          <w:bCs w:val="false"/>
-          <w:color w:val="000000"/>
-          <w:position w:val="0"/>
-          <w:sz w:val="24"/>
-          <w:sz w:val="24"/>
-          <w:szCs w:val="24"/>
-          <w:vertAlign w:val="baseline"/>
-        </w:rPr>
-      </w:pPr>
-      <w:r>
-        <w:rPr>
-          <w:rFonts w:eastAsia="Verdana" w:cs="Verdana" w:ascii="Cambría" w:hAnsi="Cambría"/>
-          <w:b w:val="false"/>
-          <w:bCs w:val="false"/>
-          <w:color w:val="000000"/>
-          <w:position w:val="0"/>
-          <w:sz w:val="24"/>
-          <w:sz w:val="24"/>
-          <w:szCs w:val="24"/>
-          <w:vertAlign w:val="baseline"/>
-        </w:rPr>
-        <w:t xml:space="preserve">La navegación entre secciones es algo confusa, </w:t>
-      </w:r>
-      <w:r>
-        <w:rPr>
-          <w:rFonts w:eastAsia="Verdana" w:cs="Verdana" w:ascii="Cambría" w:hAnsi="Cambría"/>
-          <w:b w:val="false"/>
-          <w:bCs w:val="false"/>
-          <w:color w:val="000000"/>
-          <w:position w:val="0"/>
-          <w:sz w:val="24"/>
-          <w:sz w:val="24"/>
-          <w:szCs w:val="24"/>
-          <w:vertAlign w:val="baseline"/>
-        </w:rPr>
-        <w:t xml:space="preserve">en especial no queda claro que haya que deslizar hacia los lados solo con los tres puntos, </w:t>
-        <w:br/>
-        <w:t>Además no está claro dónde está la sección de crear un nuevo viaje, si en tus viajes o en organizar, y el foro está bastante escondido.</w:t>
-      </w:r>
-    </w:p>
-    <w:p>
-      <w:pPr>
-        <w:pStyle w:val="LOnormal"/>
-        <w:spacing w:lineRule="auto" w:line="240" w:before="0" w:after="60"/>
-        <w:ind w:left="720" w:hanging="0"/>
-        <w:rPr>
-          <w:rFonts w:ascii="Cambría" w:hAnsi="Cambría" w:eastAsia="Verdana" w:cs="Verdana"/>
-          <w:b w:val="false"/>
-          <w:b w:val="false"/>
-          <w:bCs w:val="false"/>
-          <w:color w:val="000000"/>
-          <w:position w:val="0"/>
-          <w:sz w:val="24"/>
-          <w:sz w:val="24"/>
-          <w:szCs w:val="24"/>
-          <w:vertAlign w:val="baseline"/>
-        </w:rPr>
-      </w:pPr>
-      <w:r>
-        <w:rPr>
-          <w:rFonts w:eastAsia="Verdana" w:cs="Verdana" w:ascii="Cambría" w:hAnsi="Cambría"/>
-          <w:b w:val="false"/>
-          <w:bCs w:val="false"/>
-          <w:color w:val="000000"/>
-          <w:position w:val="0"/>
-          <w:sz w:val="24"/>
-          <w:sz w:val="24"/>
-          <w:szCs w:val="24"/>
-          <w:vertAlign w:val="baseline"/>
-        </w:rPr>
-        <w:t xml:space="preserve">Pese a ello, todos los usuarios se desenvolvieron </w:t>
-      </w:r>
-      <w:r>
-        <w:rPr>
-          <w:rFonts w:eastAsia="Verdana" w:cs="Verdana" w:ascii="Cambría" w:hAnsi="Cambría"/>
-          <w:b w:val="false"/>
-          <w:bCs w:val="false"/>
-          <w:color w:val="000000"/>
-          <w:position w:val="0"/>
-          <w:sz w:val="24"/>
-          <w:sz w:val="24"/>
-          <w:szCs w:val="24"/>
-          <w:vertAlign w:val="baseline"/>
-        </w:rPr>
-        <w:t>bien en la aplicación, encontrándola sencilla, relativamente intuitiva y moderna.</w:t>
+        <w:t>Pese a ello, todos los usuarios se desenvolvieron bien en la aplicación, encontrándola sencilla, relativamente intuitiva y moderna.</w:t>
       </w:r>
     </w:p>
     <w:p>
@@ -10074,69 +10205,6 @@
           <w:szCs w:val="16"/>
           <w:vertAlign w:val="baseline"/>
         </w:rPr>
-      </w:r>
-    </w:p>
-    <w:p>
-      <w:pPr>
-        <w:pStyle w:val="LOnormal"/>
-        <w:spacing w:lineRule="auto" w:line="240" w:before="0" w:after="60"/>
-        <w:rPr>
-          <w:rFonts w:ascii="Verdana" w:hAnsi="Verdana" w:eastAsia="Verdana" w:cs="Verdana"/>
-          <w:b/>
-          <w:b/>
-          <w:sz w:val="16"/>
-          <w:szCs w:val="16"/>
-        </w:rPr>
-      </w:pPr>
-      <w:r>
-        <w:rPr>
-          <w:rFonts w:eastAsia="Verdana" w:cs="Verdana" w:ascii="Verdana" w:hAnsi="Verdana"/>
-          <w:b/>
-          <w:sz w:val="16"/>
-          <w:szCs w:val="16"/>
-        </w:rPr>
-      </w:r>
-      <w:r>
-        <w:br w:type="page"/>
-      </w:r>
-    </w:p>
-    <w:p>
-      <w:pPr>
-        <w:pStyle w:val="LOnormal"/>
-        <w:spacing w:lineRule="auto" w:line="240" w:before="0" w:after="60"/>
-        <w:rPr>
-          <w:rFonts w:ascii="Verdana" w:hAnsi="Verdana" w:eastAsia="Verdana" w:cs="Verdana"/>
-          <w:b/>
-          <w:b/>
-          <w:sz w:val="16"/>
-          <w:szCs w:val="16"/>
-        </w:rPr>
-      </w:pPr>
-      <w:r>
-        <w:rPr>
-          <w:rFonts w:eastAsia="Verdana" w:cs="Verdana" w:ascii="Verdana" w:hAnsi="Verdana"/>
-          <w:b/>
-          <w:sz w:val="16"/>
-          <w:szCs w:val="16"/>
-        </w:rPr>
-      </w:r>
-    </w:p>
-    <w:p>
-      <w:pPr>
-        <w:pStyle w:val="LOnormal"/>
-        <w:spacing w:lineRule="auto" w:line="240" w:before="0" w:after="60"/>
-        <w:rPr>
-          <w:rFonts w:ascii="Verdana" w:hAnsi="Verdana" w:eastAsia="Verdana" w:cs="Verdana"/>
-          <w:color w:val="000000"/>
-          <w:position w:val="0"/>
-          <w:sz w:val="24"/>
-          <w:sz w:val="16"/>
-          <w:szCs w:val="16"/>
-          <w:vertAlign w:val="baseline"/>
-        </w:rPr>
-      </w:pPr>
-      <w:r>
-        <w:rPr/>
       </w:r>
     </w:p>
     <w:p>
@@ -10164,7 +10232,7 @@
           <w:dstrike w:val="false"/>
           <w:color w:val="000000"/>
           <w:position w:val="0"/>
-          <w:sz w:val="28"/>
+          <w:sz w:val="24"/>
           <w:sz w:val="28"/>
           <w:szCs w:val="28"/>
           <w:u w:val="none"/>
@@ -10186,92 +10254,47 @@
           <w:sz w:val="28"/>
           <w:szCs w:val="28"/>
           <w:u w:val="none"/>
-          <w:vertAlign w:val="baseline"/>
-        </w:rPr>
-      </w:r>
-    </w:p>
-    <w:p>
-      <w:pPr>
-        <w:pStyle w:val="LOnormal"/>
-        <w:keepNext w:val="true"/>
-        <w:keepLines/>
+          <w:shd w:fill="auto" w:val="clear"/>
+          <w:vertAlign w:val="baseline"/>
+        </w:rPr>
+        <w:t>Conclusión</w:t>
+      </w:r>
+    </w:p>
+    <w:p>
+      <w:pPr>
+        <w:pStyle w:val="LOnormal"/>
+        <w:ind w:left="720" w:hanging="0"/>
+        <w:rPr>
+          <w:rFonts w:ascii="Verdana" w:hAnsi="Verdana" w:eastAsia="Verdana" w:cs="Verdana"/>
+          <w:color w:val="FF0000"/>
+          <w:position w:val="0"/>
+          <w:sz w:val="20"/>
+          <w:sz w:val="20"/>
+          <w:szCs w:val="20"/>
+          <w:vertAlign w:val="baseline"/>
+        </w:rPr>
+      </w:pPr>
+      <w:r>
+        <w:rPr>
+          <w:rFonts w:eastAsia="Verdana" w:cs="Verdana" w:ascii="Verdana" w:hAnsi="Verdana"/>
+          <w:color w:val="FF0000"/>
+          <w:position w:val="0"/>
+          <w:sz w:val="20"/>
+          <w:sz w:val="20"/>
+          <w:szCs w:val="20"/>
+          <w:vertAlign w:val="baseline"/>
+        </w:rPr>
+      </w:r>
+    </w:p>
+    <w:p>
+      <w:pPr>
+        <w:pStyle w:val="LOnormal"/>
         <w:widowControl/>
-        <w:pBdr>
-          <w:bottom w:val="single" w:sz="4" w:space="1" w:color="000000"/>
-        </w:pBdr>
-        <w:shd w:val="clear" w:fill="auto"/>
-        <w:spacing w:lineRule="auto" w:line="240" w:before="80" w:after="0"/>
+        <w:suppressAutoHyphens w:val="true"/>
+        <w:bidi w:val="0"/>
+        <w:spacing w:before="0" w:after="0"/>
         <w:ind w:left="0" w:right="0" w:hanging="0"/>
         <w:jc w:val="left"/>
-        <w:rPr>
-          <w:rFonts w:ascii="Calibri" w:hAnsi="Calibri" w:eastAsia="Calibri" w:cs="Calibri"/>
-          <w:b/>
-          <w:b/>
-          <w:i w:val="false"/>
-          <w:i w:val="false"/>
-          <w:caps w:val="false"/>
-          <w:smallCaps w:val="false"/>
-          <w:strike w:val="false"/>
-          <w:dstrike w:val="false"/>
-          <w:color w:val="000000"/>
-          <w:position w:val="0"/>
-          <w:sz w:val="24"/>
-          <w:sz w:val="28"/>
-          <w:szCs w:val="28"/>
-          <w:u w:val="none"/>
-          <w:vertAlign w:val="baseline"/>
-        </w:rPr>
-      </w:pPr>
-      <w:r>
-        <w:rPr>
-          <w:rFonts w:eastAsia="Calibri" w:cs="Calibri" w:ascii="Calibri" w:hAnsi="Calibri"/>
-          <w:b/>
-          <w:i w:val="false"/>
-          <w:caps w:val="false"/>
-          <w:smallCaps w:val="false"/>
-          <w:strike w:val="false"/>
-          <w:dstrike w:val="false"/>
-          <w:color w:val="000000"/>
-          <w:position w:val="0"/>
-          <w:sz w:val="28"/>
-          <w:sz w:val="28"/>
-          <w:szCs w:val="28"/>
-          <w:u w:val="none"/>
-          <w:shd w:fill="auto" w:val="clear"/>
-          <w:vertAlign w:val="baseline"/>
-        </w:rPr>
-        <w:t>Conclusión</w:t>
-      </w:r>
-    </w:p>
-    <w:p>
-      <w:pPr>
-        <w:pStyle w:val="LOnormal"/>
-        <w:ind w:left="720" w:hanging="0"/>
-        <w:rPr>
-          <w:rFonts w:ascii="Verdana" w:hAnsi="Verdana" w:eastAsia="Verdana" w:cs="Verdana"/>
-          <w:color w:val="FF0000"/>
-          <w:position w:val="0"/>
-          <w:sz w:val="20"/>
-          <w:sz w:val="20"/>
-          <w:szCs w:val="20"/>
-          <w:vertAlign w:val="baseline"/>
-        </w:rPr>
-      </w:pPr>
-      <w:r>
-        <w:rPr>
-          <w:rFonts w:eastAsia="Verdana" w:cs="Verdana" w:ascii="Verdana" w:hAnsi="Verdana"/>
-          <w:color w:val="FF0000"/>
-          <w:position w:val="0"/>
-          <w:sz w:val="20"/>
-          <w:sz w:val="20"/>
-          <w:szCs w:val="20"/>
-          <w:vertAlign w:val="baseline"/>
-        </w:rPr>
-      </w:r>
-    </w:p>
-    <w:p>
-      <w:pPr>
-        <w:pStyle w:val="LOnormal"/>
         <w:rPr/>
       </w:pPr>
       <w:r>
@@ -10286,6 +10309,12 @@
     <w:p>
       <w:pPr>
         <w:pStyle w:val="LOnormal"/>
+        <w:widowControl/>
+        <w:suppressAutoHyphens w:val="true"/>
+        <w:bidi w:val="0"/>
+        <w:spacing w:before="0" w:after="0"/>
+        <w:ind w:left="0" w:right="0" w:hanging="0"/>
+        <w:jc w:val="left"/>
         <w:rPr/>
       </w:pPr>
       <w:r>
@@ -10300,6 +10329,12 @@
     <w:p>
       <w:pPr>
         <w:pStyle w:val="LOnormal"/>
+        <w:widowControl/>
+        <w:suppressAutoHyphens w:val="true"/>
+        <w:bidi w:val="0"/>
+        <w:spacing w:before="0" w:after="0"/>
+        <w:ind w:left="0" w:right="0" w:hanging="0"/>
+        <w:jc w:val="left"/>
         <w:rPr/>
       </w:pPr>
       <w:r>
@@ -10314,6 +10349,12 @@
     <w:p>
       <w:pPr>
         <w:pStyle w:val="LOnormal"/>
+        <w:widowControl/>
+        <w:suppressAutoHyphens w:val="true"/>
+        <w:bidi w:val="0"/>
+        <w:spacing w:before="0" w:after="0"/>
+        <w:ind w:left="0" w:right="0" w:hanging="0"/>
+        <w:jc w:val="left"/>
         <w:rPr/>
       </w:pPr>
       <w:r>
@@ -10328,6 +10369,12 @@
     <w:p>
       <w:pPr>
         <w:pStyle w:val="LOnormal"/>
+        <w:widowControl/>
+        <w:suppressAutoHyphens w:val="true"/>
+        <w:bidi w:val="0"/>
+        <w:spacing w:before="0" w:after="0"/>
+        <w:ind w:left="0" w:right="0" w:hanging="0"/>
+        <w:jc w:val="left"/>
         <w:rPr/>
       </w:pPr>
       <w:r>
@@ -10336,20 +10383,38 @@
           <w:sz w:val="24"/>
           <w:szCs w:val="24"/>
         </w:rPr>
-        <w:t xml:space="preserve">- </w:t>
-      </w:r>
+        <w:t>- Mezcla varios tipos de navegación</w:t>
+      </w:r>
+    </w:p>
+    <w:p>
+      <w:pPr>
+        <w:pStyle w:val="LOnormal"/>
+        <w:widowControl/>
+        <w:suppressAutoHyphens w:val="true"/>
+        <w:bidi w:val="0"/>
+        <w:spacing w:before="0" w:after="0"/>
+        <w:ind w:left="0" w:right="0" w:hanging="0"/>
+        <w:jc w:val="left"/>
+        <w:rPr/>
+      </w:pPr>
       <w:r>
         <w:rPr>
           <w:rFonts w:ascii="Cambría" w:hAnsi="Cambría"/>
           <w:sz w:val="24"/>
           <w:szCs w:val="24"/>
         </w:rPr>
-        <w:t>Mezcla varios tipos de navegación</w:t>
-      </w:r>
-    </w:p>
-    <w:p>
-      <w:pPr>
-        <w:pStyle w:val="LOnormal"/>
+        <w:t>- El buscador podría tener más criterios de búsqueda.</w:t>
+      </w:r>
+    </w:p>
+    <w:p>
+      <w:pPr>
+        <w:pStyle w:val="LOnormal"/>
+        <w:widowControl/>
+        <w:suppressAutoHyphens w:val="true"/>
+        <w:bidi w:val="0"/>
+        <w:spacing w:before="0" w:after="0"/>
+        <w:ind w:left="0" w:right="0" w:hanging="0"/>
+        <w:jc w:val="left"/>
         <w:rPr/>
       </w:pPr>
       <w:r>
@@ -10358,12 +10423,18 @@
           <w:sz w:val="24"/>
           <w:szCs w:val="24"/>
         </w:rPr>
-        <w:t>- El buscador podría tener más criterios de búsqueda.</w:t>
-      </w:r>
-    </w:p>
-    <w:p>
-      <w:pPr>
-        <w:pStyle w:val="LOnormal"/>
+        <w:t>- La sección del foro es confusa, en especial la parte de votar me gusta o no me gusta en los comentarios.</w:t>
+      </w:r>
+    </w:p>
+    <w:p>
+      <w:pPr>
+        <w:pStyle w:val="LOnormal"/>
+        <w:widowControl/>
+        <w:suppressAutoHyphens w:val="true"/>
+        <w:bidi w:val="0"/>
+        <w:spacing w:before="0" w:after="0"/>
+        <w:ind w:left="0" w:right="0" w:hanging="0"/>
+        <w:jc w:val="left"/>
         <w:rPr/>
       </w:pPr>
       <w:r>
@@ -10372,29 +10443,7 @@
           <w:sz w:val="24"/>
           <w:szCs w:val="24"/>
         </w:rPr>
-        <w:t>- La sección del foro es confusa, en especial la parte de votar me gusta o no me gusta en los comentarios.</w:t>
-      </w:r>
-    </w:p>
-    <w:p>
-      <w:pPr>
-        <w:pStyle w:val="LOnormal"/>
-        <w:rPr/>
-      </w:pPr>
-      <w:r>
-        <w:rPr>
-          <w:rFonts w:ascii="Cambría" w:hAnsi="Cambría"/>
-          <w:sz w:val="24"/>
-          <w:szCs w:val="24"/>
-        </w:rPr>
-        <w:t xml:space="preserve">- </w:t>
-      </w:r>
-      <w:r>
-        <w:rPr>
-          <w:rFonts w:ascii="Cambría" w:hAnsi="Cambría"/>
-          <w:sz w:val="24"/>
-          <w:szCs w:val="24"/>
-        </w:rPr>
-        <w:t>Es difícil acceder al foro para los usuarios.</w:t>
+        <w:t>- Es difícil acceder al foro para los usuarios.</w:t>
       </w:r>
     </w:p>
     <w:sectPr>
@@ -10588,7 +10637,7 @@
           </w:r>
           <w:r>
             <w:rPr/>
-            <w:t>6</w:t>
+            <w:t>5</w:t>
           </w:r>
           <w:r>
             <w:rPr/>

</xml_diff>